<commit_message>
add first chapter of Requirement Analysis Document
</commit_message>
<xml_diff>
--- a/RAD.docx
+++ b/RAD.docx
@@ -53,30 +53,7 @@
           <w:rFonts w:asciiTheme="minorHAnsi" w:hAnsiTheme="minorHAnsi" w:cstheme="minorHAnsi"/>
           <w:lang w:val="en-GB"/>
         </w:rPr>
-        <w:t xml:space="preserve">The results of the requirements elaboration and the analysis activities are documented in the Requirements Analysis Document (RAD). This document completely describes the system in terms of functional and </w:t>
-      </w:r>
-      <w:proofErr w:type="spellStart"/>
-      <w:r>
-        <w:rPr>
-          <w:rFonts w:asciiTheme="minorHAnsi" w:hAnsiTheme="minorHAnsi" w:cstheme="minorHAnsi"/>
-          <w:lang w:val="en-GB"/>
-        </w:rPr>
-        <w:t>nonfunctiona</w:t>
-      </w:r>
-      <w:r>
-        <w:rPr>
-          <w:rFonts w:asciiTheme="minorHAnsi" w:hAnsiTheme="minorHAnsi" w:cstheme="minorHAnsi"/>
-          <w:lang w:val="en-GB"/>
-        </w:rPr>
-        <w:t>l</w:t>
-      </w:r>
-      <w:proofErr w:type="spellEnd"/>
-      <w:r>
-        <w:rPr>
-          <w:rFonts w:asciiTheme="minorHAnsi" w:hAnsiTheme="minorHAnsi" w:cstheme="minorHAnsi"/>
-          <w:lang w:val="en-GB"/>
-        </w:rPr>
-        <w:t xml:space="preserve"> requirements and serves as a contractual basis between the client and the developers.</w:t>
+        <w:t>The results of the requirements elaboration and the analysis activities are documented in the Requirements Analysis Document (RAD). This document completely describes the system in terms of functional and nonfunctional requirements and serves as a contractual basis between the client and the developers.</w:t>
       </w:r>
     </w:p>
     <w:p>
@@ -144,6 +121,7 @@
     <w:p>
       <w:pPr>
         <w:pStyle w:val="NurText"/>
+        <w:ind w:firstLine="708"/>
         <w:rPr>
           <w:rFonts w:asciiTheme="minorHAnsi" w:hAnsiTheme="minorHAnsi" w:cstheme="minorHAnsi"/>
           <w:lang w:val="en-GB"/>
@@ -168,6 +146,7 @@
     <w:p>
       <w:pPr>
         <w:pStyle w:val="NurText"/>
+        <w:ind w:firstLine="708"/>
         <w:rPr>
           <w:rFonts w:asciiTheme="minorHAnsi" w:hAnsiTheme="minorHAnsi" w:cstheme="minorHAnsi"/>
           <w:lang w:val="en-GB"/>
@@ -192,6 +171,7 @@
     <w:p>
       <w:pPr>
         <w:pStyle w:val="NurText"/>
+        <w:ind w:firstLine="708"/>
         <w:rPr>
           <w:rFonts w:asciiTheme="minorHAnsi" w:hAnsiTheme="minorHAnsi" w:cstheme="minorHAnsi"/>
           <w:lang w:val="en-GB"/>
@@ -216,6 +196,7 @@
     <w:p>
       <w:pPr>
         <w:pStyle w:val="NurText"/>
+        <w:ind w:firstLine="708"/>
         <w:rPr>
           <w:rFonts w:asciiTheme="minorHAnsi" w:hAnsiTheme="minorHAnsi" w:cstheme="minorHAnsi"/>
           <w:lang w:val="en-GB"/>
@@ -234,14 +215,7 @@
           <w:lang w:val="en-GB"/>
         </w:rPr>
         <w:tab/>
-        <w:t>Definitions, a</w:t>
-      </w:r>
-      <w:r>
-        <w:rPr>
-          <w:rFonts w:asciiTheme="minorHAnsi" w:hAnsiTheme="minorHAnsi" w:cstheme="minorHAnsi"/>
-          <w:lang w:val="en-GB"/>
-        </w:rPr>
-        <w:t>cronyms, and abbreviations</w:t>
+        <w:t>Definitions, acronyms, and abbreviations</w:t>
       </w:r>
     </w:p>
     <w:p>
@@ -271,6 +245,7 @@
     <w:p>
       <w:pPr>
         <w:pStyle w:val="NurText"/>
+        <w:ind w:firstLine="708"/>
         <w:rPr>
           <w:rFonts w:asciiTheme="minorHAnsi" w:hAnsiTheme="minorHAnsi" w:cstheme="minorHAnsi"/>
           <w:lang w:val="en-GB"/>
@@ -317,6 +292,7 @@
     <w:p>
       <w:pPr>
         <w:pStyle w:val="NurText"/>
+        <w:ind w:firstLine="708"/>
         <w:rPr>
           <w:rFonts w:asciiTheme="minorHAnsi" w:hAnsiTheme="minorHAnsi" w:cstheme="minorHAnsi"/>
           <w:lang w:val="en-GB"/>
@@ -356,6 +332,7 @@
     <w:p>
       <w:pPr>
         <w:pStyle w:val="NurText"/>
+        <w:ind w:firstLine="708"/>
         <w:rPr>
           <w:rFonts w:asciiTheme="minorHAnsi" w:hAnsiTheme="minorHAnsi" w:cstheme="minorHAnsi"/>
           <w:lang w:val="en-GB"/>
@@ -374,22 +351,7 @@
           <w:lang w:val="en-GB"/>
         </w:rPr>
         <w:tab/>
-      </w:r>
-      <w:proofErr w:type="spellStart"/>
-      <w:r>
-        <w:rPr>
-          <w:rFonts w:asciiTheme="minorHAnsi" w:hAnsiTheme="minorHAnsi" w:cstheme="minorHAnsi"/>
-          <w:lang w:val="en-GB"/>
-        </w:rPr>
-        <w:t>Nonfunctional</w:t>
-      </w:r>
-      <w:proofErr w:type="spellEnd"/>
-      <w:r>
-        <w:rPr>
-          <w:rFonts w:asciiTheme="minorHAnsi" w:hAnsiTheme="minorHAnsi" w:cstheme="minorHAnsi"/>
-          <w:lang w:val="en-GB"/>
-        </w:rPr>
-        <w:t xml:space="preserve"> requirements</w:t>
+        <w:t>Nonfunctional requirements</w:t>
       </w:r>
       <w:r>
         <w:rPr>
@@ -403,6 +365,7 @@
     <w:p>
       <w:pPr>
         <w:pStyle w:val="NurText"/>
+        <w:ind w:firstLine="708"/>
         <w:rPr>
           <w:rFonts w:asciiTheme="minorHAnsi" w:hAnsiTheme="minorHAnsi" w:cstheme="minorHAnsi"/>
           <w:lang w:val="en-GB"/>
@@ -478,9 +441,20 @@
           <w:lang w:val="en-GB"/>
         </w:rPr>
       </w:pPr>
-      <w:r>
-        <w:rPr>
-          <w:rFonts w:asciiTheme="minorHAnsi" w:hAnsiTheme="minorHAnsi" w:cstheme="minorHAnsi"/>
+    </w:p>
+    <w:p>
+      <w:pPr>
+        <w:pStyle w:val="NurText"/>
+        <w:rPr>
+          <w:rFonts w:asciiTheme="minorHAnsi" w:hAnsiTheme="minorHAnsi" w:cstheme="minorHAnsi"/>
+          <w:b/>
+          <w:lang w:val="en-GB"/>
+        </w:rPr>
+      </w:pPr>
+      <w:r>
+        <w:rPr>
+          <w:rFonts w:asciiTheme="minorHAnsi" w:hAnsiTheme="minorHAnsi" w:cstheme="minorHAnsi"/>
+          <w:b/>
           <w:lang w:val="en-GB"/>
         </w:rPr>
         <w:t>1.</w:t>
@@ -488,6 +462,7 @@
       <w:r>
         <w:rPr>
           <w:rFonts w:asciiTheme="minorHAnsi" w:hAnsiTheme="minorHAnsi" w:cstheme="minorHAnsi"/>
+          <w:b/>
           <w:lang w:val="en-GB"/>
         </w:rPr>
         <w:tab/>
@@ -507,37 +482,28 @@
           <w:rFonts w:asciiTheme="minorHAnsi" w:hAnsiTheme="minorHAnsi" w:cstheme="minorHAnsi"/>
           <w:lang w:val="en-GB"/>
         </w:rPr>
-        <w:t>Content: The Introduction provides a brie</w:t>
-      </w:r>
-      <w:r>
-        <w:rPr>
-          <w:rFonts w:asciiTheme="minorHAnsi" w:hAnsiTheme="minorHAnsi" w:cstheme="minorHAnsi"/>
-          <w:lang w:val="en-GB"/>
-        </w:rPr>
-        <w:t>f overview of the function of the system and the reasons for its development, its scope, and references to the development context. The introduction also includes the objectives and success criteria of the project.</w:t>
-      </w:r>
-    </w:p>
-    <w:p>
-      <w:pPr>
-        <w:pStyle w:val="NurText"/>
-        <w:rPr>
-          <w:rFonts w:asciiTheme="minorHAnsi" w:hAnsiTheme="minorHAnsi" w:cstheme="minorHAnsi"/>
-          <w:lang w:val="en-GB"/>
-        </w:rPr>
-      </w:pPr>
-      <w:r>
-        <w:rPr>
-          <w:rFonts w:asciiTheme="minorHAnsi" w:hAnsiTheme="minorHAnsi" w:cstheme="minorHAnsi"/>
-          <w:lang w:val="en-GB"/>
-        </w:rPr>
-        <w:t>1.1</w:t>
-      </w:r>
-      <w:r>
-        <w:rPr>
-          <w:rFonts w:asciiTheme="minorHAnsi" w:hAnsiTheme="minorHAnsi" w:cstheme="minorHAnsi"/>
-          <w:lang w:val="en-GB"/>
-        </w:rPr>
-        <w:tab/>
+        <w:t>Content: The Introduction provides a brief overview of the function of the system and the reasons for its development, its scope, and references to the development context. The introduction also includes the objectives and success criteria of the project.</w:t>
+      </w:r>
+    </w:p>
+    <w:p>
+      <w:pPr>
+        <w:pStyle w:val="NurText"/>
+        <w:numPr>
+          <w:ilvl w:val="1"/>
+          <w:numId w:val="1"/>
+        </w:numPr>
+        <w:rPr>
+          <w:rFonts w:asciiTheme="minorHAnsi" w:hAnsiTheme="minorHAnsi" w:cstheme="minorHAnsi"/>
+          <w:b/>
+          <w:lang w:val="en-GB"/>
+        </w:rPr>
+      </w:pPr>
+      <w:r>
+        <w:rPr>
+          <w:rFonts w:asciiTheme="minorHAnsi" w:hAnsiTheme="minorHAnsi" w:cstheme="minorHAnsi"/>
+          <w:b/>
+          <w:lang w:val="en-GB"/>
+        </w:rPr>
         <w:t>Purpose of the system</w:t>
       </w:r>
     </w:p>
@@ -554,45 +520,195 @@
           <w:rFonts w:asciiTheme="minorHAnsi" w:hAnsiTheme="minorHAnsi" w:cstheme="minorHAnsi"/>
           <w:lang w:val="en-GB"/>
         </w:rPr>
-        <w:t>1.2</w:t>
-      </w:r>
-      <w:r>
-        <w:rPr>
-          <w:rFonts w:asciiTheme="minorHAnsi" w:hAnsiTheme="minorHAnsi" w:cstheme="minorHAnsi"/>
-          <w:lang w:val="en-GB"/>
-        </w:rPr>
-        <w:tab/>
-        <w:t>Scope of t</w:t>
-      </w:r>
-      <w:r>
-        <w:rPr>
-          <w:rFonts w:asciiTheme="minorHAnsi" w:hAnsiTheme="minorHAnsi" w:cstheme="minorHAnsi"/>
-          <w:lang w:val="en-GB"/>
-        </w:rPr>
-        <w:t>he system</w:t>
-      </w:r>
-    </w:p>
-    <w:p>
-      <w:pPr>
-        <w:pStyle w:val="NurText"/>
-        <w:rPr>
-          <w:rFonts w:asciiTheme="minorHAnsi" w:hAnsiTheme="minorHAnsi" w:cstheme="minorHAnsi"/>
-          <w:lang w:val="en-GB"/>
-        </w:rPr>
-      </w:pPr>
-      <w:r>
-        <w:rPr>
-          <w:rFonts w:asciiTheme="minorHAnsi" w:hAnsiTheme="minorHAnsi" w:cstheme="minorHAnsi"/>
-          <w:lang w:val="en-GB"/>
-        </w:rPr>
-        <w:t>1.3</w:t>
-      </w:r>
-      <w:r>
-        <w:rPr>
-          <w:rFonts w:asciiTheme="minorHAnsi" w:hAnsiTheme="minorHAnsi" w:cstheme="minorHAnsi"/>
-          <w:lang w:val="en-GB"/>
-        </w:rPr>
-        <w:tab/>
+        <w:t>The systems purpose lies in the organization of private end users’ finances. The system helps structure and categorize expenditures and gives direct feedback through the budgets that the user can set for certain categories of payments.</w:t>
+      </w:r>
+    </w:p>
+    <w:p>
+      <w:pPr>
+        <w:pStyle w:val="NurText"/>
+        <w:numPr>
+          <w:ilvl w:val="1"/>
+          <w:numId w:val="1"/>
+        </w:numPr>
+        <w:rPr>
+          <w:rFonts w:asciiTheme="minorHAnsi" w:hAnsiTheme="minorHAnsi" w:cstheme="minorHAnsi"/>
+          <w:b/>
+          <w:lang w:val="en-GB"/>
+        </w:rPr>
+      </w:pPr>
+      <w:r>
+        <w:rPr>
+          <w:rFonts w:asciiTheme="minorHAnsi" w:hAnsiTheme="minorHAnsi" w:cstheme="minorHAnsi"/>
+          <w:b/>
+          <w:lang w:val="en-GB"/>
+        </w:rPr>
+        <w:t>Scope of the system</w:t>
+      </w:r>
+    </w:p>
+    <w:p>
+      <w:pPr>
+        <w:pStyle w:val="NurText"/>
+        <w:rPr>
+          <w:rFonts w:asciiTheme="minorHAnsi" w:hAnsiTheme="minorHAnsi" w:cstheme="minorHAnsi"/>
+          <w:lang w:val="en-GB"/>
+        </w:rPr>
+      </w:pPr>
+      <w:r>
+        <w:rPr>
+          <w:rFonts w:asciiTheme="minorHAnsi" w:hAnsiTheme="minorHAnsi" w:cstheme="minorHAnsi"/>
+          <w:lang w:val="en-GB"/>
+        </w:rPr>
+        <w:t>The system allows the user to:</w:t>
+      </w:r>
+    </w:p>
+    <w:p>
+      <w:pPr>
+        <w:pStyle w:val="NurText"/>
+        <w:numPr>
+          <w:ilvl w:val="0"/>
+          <w:numId w:val="2"/>
+        </w:numPr>
+        <w:rPr>
+          <w:rFonts w:asciiTheme="minorHAnsi" w:hAnsiTheme="minorHAnsi" w:cstheme="minorHAnsi"/>
+          <w:lang w:val="en-GB"/>
+        </w:rPr>
+      </w:pPr>
+      <w:r>
+        <w:rPr>
+          <w:rFonts w:asciiTheme="minorHAnsi" w:hAnsiTheme="minorHAnsi" w:cstheme="minorHAnsi"/>
+          <w:lang w:val="en-GB"/>
+        </w:rPr>
+        <w:t>View his balance and transactions</w:t>
+      </w:r>
+    </w:p>
+    <w:p>
+      <w:pPr>
+        <w:pStyle w:val="NurText"/>
+        <w:numPr>
+          <w:ilvl w:val="0"/>
+          <w:numId w:val="2"/>
+        </w:numPr>
+        <w:rPr>
+          <w:rFonts w:asciiTheme="minorHAnsi" w:hAnsiTheme="minorHAnsi" w:cstheme="minorHAnsi"/>
+          <w:lang w:val="en-GB"/>
+        </w:rPr>
+      </w:pPr>
+      <w:r>
+        <w:rPr>
+          <w:rFonts w:asciiTheme="minorHAnsi" w:hAnsiTheme="minorHAnsi" w:cstheme="minorHAnsi"/>
+          <w:lang w:val="en-GB"/>
+        </w:rPr>
+        <w:t>Create custom categories for expenditures</w:t>
+      </w:r>
+    </w:p>
+    <w:p>
+      <w:pPr>
+        <w:pStyle w:val="NurText"/>
+        <w:numPr>
+          <w:ilvl w:val="0"/>
+          <w:numId w:val="2"/>
+        </w:numPr>
+        <w:rPr>
+          <w:rFonts w:asciiTheme="minorHAnsi" w:hAnsiTheme="minorHAnsi" w:cstheme="minorHAnsi"/>
+          <w:lang w:val="en-GB"/>
+        </w:rPr>
+      </w:pPr>
+      <w:r>
+        <w:rPr>
+          <w:rFonts w:asciiTheme="minorHAnsi" w:hAnsiTheme="minorHAnsi" w:cstheme="minorHAnsi"/>
+          <w:lang w:val="en-GB"/>
+        </w:rPr>
+        <w:t>Analyse expenditures through automatic categorization</w:t>
+      </w:r>
+    </w:p>
+    <w:p>
+      <w:pPr>
+        <w:pStyle w:val="NurText"/>
+        <w:numPr>
+          <w:ilvl w:val="0"/>
+          <w:numId w:val="2"/>
+        </w:numPr>
+        <w:rPr>
+          <w:rFonts w:asciiTheme="minorHAnsi" w:hAnsiTheme="minorHAnsi" w:cstheme="minorHAnsi"/>
+          <w:lang w:val="en-GB"/>
+        </w:rPr>
+      </w:pPr>
+      <w:r>
+        <w:rPr>
+          <w:rFonts w:asciiTheme="minorHAnsi" w:hAnsiTheme="minorHAnsi" w:cstheme="minorHAnsi"/>
+          <w:lang w:val="en-GB"/>
+        </w:rPr>
+        <w:t>Create budgets automatically based off transactions</w:t>
+      </w:r>
+    </w:p>
+    <w:p>
+      <w:pPr>
+        <w:pStyle w:val="NurText"/>
+        <w:numPr>
+          <w:ilvl w:val="0"/>
+          <w:numId w:val="2"/>
+        </w:numPr>
+        <w:rPr>
+          <w:rFonts w:asciiTheme="minorHAnsi" w:hAnsiTheme="minorHAnsi" w:cstheme="minorHAnsi"/>
+          <w:lang w:val="en-GB"/>
+        </w:rPr>
+      </w:pPr>
+      <w:r>
+        <w:rPr>
+          <w:rFonts w:asciiTheme="minorHAnsi" w:hAnsiTheme="minorHAnsi" w:cstheme="minorHAnsi"/>
+          <w:lang w:val="en-GB"/>
+        </w:rPr>
+        <w:t>Create custom budgets</w:t>
+      </w:r>
+    </w:p>
+    <w:p>
+      <w:pPr>
+        <w:pStyle w:val="NurText"/>
+        <w:numPr>
+          <w:ilvl w:val="0"/>
+          <w:numId w:val="2"/>
+        </w:numPr>
+        <w:rPr>
+          <w:rFonts w:asciiTheme="minorHAnsi" w:hAnsiTheme="minorHAnsi" w:cstheme="minorHAnsi"/>
+          <w:lang w:val="en-GB"/>
+        </w:rPr>
+      </w:pPr>
+      <w:r>
+        <w:rPr>
+          <w:rFonts w:asciiTheme="minorHAnsi" w:hAnsiTheme="minorHAnsi" w:cstheme="minorHAnsi"/>
+          <w:lang w:val="en-GB"/>
+        </w:rPr>
+        <w:t>Receive notifications when the budget limit is reached</w:t>
+      </w:r>
+    </w:p>
+    <w:p>
+      <w:pPr>
+        <w:pStyle w:val="NurText"/>
+        <w:rPr>
+          <w:rFonts w:asciiTheme="minorHAnsi" w:hAnsiTheme="minorHAnsi" w:cstheme="minorHAnsi"/>
+          <w:lang w:val="en-GB"/>
+        </w:rPr>
+      </w:pPr>
+    </w:p>
+    <w:p>
+      <w:pPr>
+        <w:pStyle w:val="NurText"/>
+        <w:numPr>
+          <w:ilvl w:val="1"/>
+          <w:numId w:val="1"/>
+        </w:numPr>
+        <w:rPr>
+          <w:rFonts w:asciiTheme="minorHAnsi" w:hAnsiTheme="minorHAnsi" w:cstheme="minorHAnsi"/>
+          <w:b/>
+          <w:lang w:val="en-GB"/>
+        </w:rPr>
+      </w:pPr>
+      <w:r>
+        <w:rPr>
+          <w:rFonts w:asciiTheme="minorHAnsi" w:hAnsiTheme="minorHAnsi" w:cstheme="minorHAnsi"/>
+          <w:b/>
+          <w:lang w:val="en-GB"/>
+        </w:rPr>
         <w:t>Objectives and success criteria of the project</w:t>
       </w:r>
     </w:p>
@@ -609,14 +725,37 @@
           <w:rFonts w:asciiTheme="minorHAnsi" w:hAnsiTheme="minorHAnsi" w:cstheme="minorHAnsi"/>
           <w:lang w:val="en-GB"/>
         </w:rPr>
-        <w:t>1.4</w:t>
-      </w:r>
-      <w:r>
-        <w:rPr>
-          <w:rFonts w:asciiTheme="minorHAnsi" w:hAnsiTheme="minorHAnsi" w:cstheme="minorHAnsi"/>
-          <w:lang w:val="en-GB"/>
-        </w:rPr>
-        <w:tab/>
+        <w:t>The project is successful when a proof of concept has been built. The MVP for the project is an application, that shows how the basic functionalities of the app are supposed to work. Within the project, the application is not built completely, but rather a mock-application to show the use cases is built.</w:t>
+      </w:r>
+    </w:p>
+    <w:p>
+      <w:pPr>
+        <w:pStyle w:val="NurText"/>
+        <w:rPr>
+          <w:rFonts w:asciiTheme="minorHAnsi" w:hAnsiTheme="minorHAnsi" w:cstheme="minorHAnsi"/>
+          <w:lang w:val="en-GB"/>
+        </w:rPr>
+      </w:pPr>
+    </w:p>
+    <w:p>
+      <w:pPr>
+        <w:pStyle w:val="NurText"/>
+        <w:numPr>
+          <w:ilvl w:val="1"/>
+          <w:numId w:val="1"/>
+        </w:numPr>
+        <w:rPr>
+          <w:rFonts w:asciiTheme="minorHAnsi" w:hAnsiTheme="minorHAnsi" w:cstheme="minorHAnsi"/>
+          <w:b/>
+          <w:lang w:val="en-GB"/>
+        </w:rPr>
+      </w:pPr>
+      <w:r>
+        <w:rPr>
+          <w:rFonts w:asciiTheme="minorHAnsi" w:hAnsiTheme="minorHAnsi" w:cstheme="minorHAnsi"/>
+          <w:b/>
+          <w:lang w:val="en-GB"/>
+        </w:rPr>
         <w:t>Definitions, acronyms, and abbreviations</w:t>
       </w:r>
     </w:p>
@@ -625,12 +764,31 @@
         <w:pStyle w:val="NurText"/>
         <w:rPr>
           <w:rFonts w:asciiTheme="minorHAnsi" w:hAnsiTheme="minorHAnsi" w:cstheme="minorHAnsi"/>
-          <w:lang w:val="en-GB"/>
-        </w:rPr>
-      </w:pPr>
-      <w:r>
-        <w:rPr>
-          <w:rFonts w:asciiTheme="minorHAnsi" w:hAnsiTheme="minorHAnsi" w:cstheme="minorHAnsi"/>
+          <w:b/>
+          <w:lang w:val="en-GB"/>
+        </w:rPr>
+      </w:pPr>
+      <w:r>
+        <w:rPr>
+          <w:rFonts w:asciiTheme="minorHAnsi" w:hAnsiTheme="minorHAnsi" w:cstheme="minorHAnsi"/>
+          <w:lang w:val="en-GB"/>
+        </w:rPr>
+        <w:t>MVP: Minimal viable product</w:t>
+      </w:r>
+    </w:p>
+    <w:p>
+      <w:pPr>
+        <w:pStyle w:val="NurText"/>
+        <w:rPr>
+          <w:rFonts w:asciiTheme="minorHAnsi" w:hAnsiTheme="minorHAnsi" w:cstheme="minorHAnsi"/>
+          <w:b/>
+          <w:lang w:val="en-GB"/>
+        </w:rPr>
+      </w:pPr>
+      <w:r>
+        <w:rPr>
+          <w:rFonts w:asciiTheme="minorHAnsi" w:hAnsiTheme="minorHAnsi" w:cstheme="minorHAnsi"/>
+          <w:b/>
           <w:lang w:val="en-GB"/>
         </w:rPr>
         <w:t>2.</w:t>
@@ -638,6 +796,7 @@
       <w:r>
         <w:rPr>
           <w:rFonts w:asciiTheme="minorHAnsi" w:hAnsiTheme="minorHAnsi" w:cstheme="minorHAnsi"/>
+          <w:b/>
           <w:lang w:val="en-GB"/>
         </w:rPr>
         <w:tab/>
@@ -665,12 +824,14 @@
         <w:pStyle w:val="NurText"/>
         <w:rPr>
           <w:rFonts w:asciiTheme="minorHAnsi" w:hAnsiTheme="minorHAnsi" w:cstheme="minorHAnsi"/>
-          <w:lang w:val="en-GB"/>
-        </w:rPr>
-      </w:pPr>
-      <w:r>
-        <w:rPr>
-          <w:rFonts w:asciiTheme="minorHAnsi" w:hAnsiTheme="minorHAnsi" w:cstheme="minorHAnsi"/>
+          <w:b/>
+          <w:lang w:val="en-GB"/>
+        </w:rPr>
+      </w:pPr>
+      <w:r>
+        <w:rPr>
+          <w:rFonts w:asciiTheme="minorHAnsi" w:hAnsiTheme="minorHAnsi" w:cstheme="minorHAnsi"/>
+          <w:b/>
           <w:lang w:val="en-GB"/>
         </w:rPr>
         <w:t>2.1</w:t>
@@ -678,6 +839,7 @@
       <w:r>
         <w:rPr>
           <w:rFonts w:asciiTheme="minorHAnsi" w:hAnsiTheme="minorHAnsi" w:cstheme="minorHAnsi"/>
+          <w:b/>
           <w:lang w:val="en-GB"/>
         </w:rPr>
         <w:tab/>
@@ -697,27 +859,22 @@
           <w:rFonts w:asciiTheme="minorHAnsi" w:hAnsiTheme="minorHAnsi" w:cstheme="minorHAnsi"/>
           <w:lang w:val="en-GB"/>
         </w:rPr>
-        <w:t>The overview presents</w:t>
-      </w:r>
-      <w:r>
-        <w:rPr>
-          <w:rFonts w:asciiTheme="minorHAnsi" w:hAnsiTheme="minorHAnsi" w:cstheme="minorHAnsi"/>
-          <w:lang w:val="en-GB"/>
-        </w:rPr>
-        <w:t xml:space="preserve"> a functional overview of the system.</w:t>
-      </w:r>
-    </w:p>
-    <w:p>
-      <w:pPr>
-        <w:pStyle w:val="NurText"/>
-        <w:rPr>
-          <w:rFonts w:asciiTheme="minorHAnsi" w:hAnsiTheme="minorHAnsi" w:cstheme="minorHAnsi"/>
-          <w:lang w:val="en-GB"/>
-        </w:rPr>
-      </w:pPr>
-      <w:r>
-        <w:rPr>
-          <w:rFonts w:asciiTheme="minorHAnsi" w:hAnsiTheme="minorHAnsi" w:cstheme="minorHAnsi"/>
+        <w:t>The overview presents a functional overview of the system.</w:t>
+      </w:r>
+    </w:p>
+    <w:p>
+      <w:pPr>
+        <w:pStyle w:val="NurText"/>
+        <w:rPr>
+          <w:rFonts w:asciiTheme="minorHAnsi" w:hAnsiTheme="minorHAnsi" w:cstheme="minorHAnsi"/>
+          <w:b/>
+          <w:lang w:val="en-GB"/>
+        </w:rPr>
+      </w:pPr>
+      <w:r>
+        <w:rPr>
+          <w:rFonts w:asciiTheme="minorHAnsi" w:hAnsiTheme="minorHAnsi" w:cstheme="minorHAnsi"/>
+          <w:b/>
           <w:lang w:val="en-GB"/>
         </w:rPr>
         <w:t>2.2</w:t>
@@ -725,6 +882,7 @@
       <w:r>
         <w:rPr>
           <w:rFonts w:asciiTheme="minorHAnsi" w:hAnsiTheme="minorHAnsi" w:cstheme="minorHAnsi"/>
+          <w:b/>
           <w:lang w:val="en-GB"/>
         </w:rPr>
         <w:tab/>
@@ -744,36 +902,22 @@
           <w:rFonts w:asciiTheme="minorHAnsi" w:hAnsiTheme="minorHAnsi" w:cstheme="minorHAnsi"/>
           <w:lang w:val="en-GB"/>
         </w:rPr>
-        <w:t xml:space="preserve">Functional requirements describe the high-level functionality of the system. This section </w:t>
-      </w:r>
-      <w:proofErr w:type="gramStart"/>
-      <w:r>
-        <w:rPr>
-          <w:rFonts w:asciiTheme="minorHAnsi" w:hAnsiTheme="minorHAnsi" w:cstheme="minorHAnsi"/>
-          <w:lang w:val="en-GB"/>
-        </w:rPr>
-        <w:t>list</w:t>
-      </w:r>
-      <w:proofErr w:type="gramEnd"/>
-      <w:r>
-        <w:rPr>
-          <w:rFonts w:asciiTheme="minorHAnsi" w:hAnsiTheme="minorHAnsi" w:cstheme="minorHAnsi"/>
-          <w:lang w:val="en-GB"/>
-        </w:rPr>
-        <w:t xml:space="preserve"> all functional requirements and additionally presents the dependencies between them.</w:t>
-      </w:r>
-    </w:p>
-    <w:p>
-      <w:pPr>
-        <w:pStyle w:val="NurText"/>
-        <w:rPr>
-          <w:rFonts w:asciiTheme="minorHAnsi" w:hAnsiTheme="minorHAnsi" w:cstheme="minorHAnsi"/>
-          <w:lang w:val="en-GB"/>
-        </w:rPr>
-      </w:pPr>
-      <w:r>
-        <w:rPr>
-          <w:rFonts w:asciiTheme="minorHAnsi" w:hAnsiTheme="minorHAnsi" w:cstheme="minorHAnsi"/>
+        <w:t>Functional requirements describe the high-level functionality of the system. This section list all functional requirements and additionally presents the dependencies between them.</w:t>
+      </w:r>
+    </w:p>
+    <w:p>
+      <w:pPr>
+        <w:pStyle w:val="NurText"/>
+        <w:rPr>
+          <w:rFonts w:asciiTheme="minorHAnsi" w:hAnsiTheme="minorHAnsi" w:cstheme="minorHAnsi"/>
+          <w:b/>
+          <w:lang w:val="en-GB"/>
+        </w:rPr>
+      </w:pPr>
+      <w:r>
+        <w:rPr>
+          <w:rFonts w:asciiTheme="minorHAnsi" w:hAnsiTheme="minorHAnsi" w:cstheme="minorHAnsi"/>
+          <w:b/>
           <w:lang w:val="en-GB"/>
         </w:rPr>
         <w:t>2.3</w:t>
@@ -781,84 +925,51 @@
       <w:r>
         <w:rPr>
           <w:rFonts w:asciiTheme="minorHAnsi" w:hAnsiTheme="minorHAnsi" w:cstheme="minorHAnsi"/>
-          <w:lang w:val="en-GB"/>
-        </w:rPr>
-        <w:tab/>
-      </w:r>
-      <w:proofErr w:type="spellStart"/>
-      <w:r>
-        <w:rPr>
-          <w:rFonts w:asciiTheme="minorHAnsi" w:hAnsiTheme="minorHAnsi" w:cstheme="minorHAnsi"/>
-          <w:lang w:val="en-GB"/>
-        </w:rPr>
-        <w:t>Nonfun</w:t>
-      </w:r>
-      <w:r>
-        <w:rPr>
-          <w:rFonts w:asciiTheme="minorHAnsi" w:hAnsiTheme="minorHAnsi" w:cstheme="minorHAnsi"/>
-          <w:lang w:val="en-GB"/>
-        </w:rPr>
-        <w:t>ctional</w:t>
-      </w:r>
-      <w:proofErr w:type="spellEnd"/>
-      <w:r>
-        <w:rPr>
-          <w:rFonts w:asciiTheme="minorHAnsi" w:hAnsiTheme="minorHAnsi" w:cstheme="minorHAnsi"/>
-          <w:lang w:val="en-GB"/>
-        </w:rPr>
-        <w:t xml:space="preserve"> requirements</w:t>
-      </w:r>
-    </w:p>
-    <w:p>
-      <w:pPr>
-        <w:pStyle w:val="NurText"/>
-        <w:rPr>
-          <w:rFonts w:asciiTheme="minorHAnsi" w:hAnsiTheme="minorHAnsi" w:cstheme="minorHAnsi"/>
-          <w:lang w:val="en-GB"/>
-        </w:rPr>
-      </w:pPr>
-      <w:proofErr w:type="spellStart"/>
-      <w:r>
-        <w:rPr>
-          <w:rFonts w:asciiTheme="minorHAnsi" w:hAnsiTheme="minorHAnsi" w:cstheme="minorHAnsi"/>
-          <w:lang w:val="en-GB"/>
-        </w:rPr>
-        <w:t>Nonfunctional</w:t>
-      </w:r>
-      <w:proofErr w:type="spellEnd"/>
-      <w:r>
-        <w:rPr>
-          <w:rFonts w:asciiTheme="minorHAnsi" w:hAnsiTheme="minorHAnsi" w:cstheme="minorHAnsi"/>
-          <w:lang w:val="en-GB"/>
-        </w:rPr>
-        <w:t xml:space="preserve"> requirements describe user-level requirements that are not directly related to functionality. This includes usability, reliability, performance, supportability, implementation, interface, operational, packaging, and legal</w:t>
-      </w:r>
-      <w:r>
-        <w:rPr>
-          <w:rFonts w:asciiTheme="minorHAnsi" w:hAnsiTheme="minorHAnsi" w:cstheme="minorHAnsi"/>
-          <w:lang w:val="en-GB"/>
-        </w:rPr>
-        <w:t xml:space="preserve"> requirements. The section list all these non-functional requirements and additionally presents the dependencies between them. </w:t>
-      </w:r>
-    </w:p>
-    <w:p>
-      <w:pPr>
-        <w:pStyle w:val="NurText"/>
-        <w:rPr>
-          <w:rFonts w:asciiTheme="minorHAnsi" w:hAnsiTheme="minorHAnsi" w:cstheme="minorHAnsi"/>
-          <w:lang w:val="en-GB"/>
-        </w:rPr>
-      </w:pPr>
-      <w:r>
-        <w:rPr>
-          <w:rFonts w:asciiTheme="minorHAnsi" w:hAnsiTheme="minorHAnsi" w:cstheme="minorHAnsi"/>
-          <w:lang w:val="en-GB"/>
-        </w:rPr>
+          <w:b/>
+          <w:lang w:val="en-GB"/>
+        </w:rPr>
+        <w:tab/>
+        <w:t>Nonfunctional requirements</w:t>
+      </w:r>
+    </w:p>
+    <w:p>
+      <w:pPr>
+        <w:pStyle w:val="NurText"/>
+        <w:rPr>
+          <w:rFonts w:asciiTheme="minorHAnsi" w:hAnsiTheme="minorHAnsi" w:cstheme="minorHAnsi"/>
+          <w:lang w:val="en-GB"/>
+        </w:rPr>
+      </w:pPr>
+      <w:r>
+        <w:rPr>
+          <w:rFonts w:asciiTheme="minorHAnsi" w:hAnsiTheme="minorHAnsi" w:cstheme="minorHAnsi"/>
+          <w:lang w:val="en-GB"/>
+        </w:rPr>
+        <w:t xml:space="preserve">Nonfunctional requirements describe user-level requirements that are not directly related to functionality. This includes usability, reliability, performance, supportability, implementation, interface, operational, packaging, and legal requirements. The section list all these non-functional requirements and additionally presents the dependencies between them. </w:t>
+      </w:r>
+    </w:p>
+    <w:p>
+      <w:pPr>
+        <w:pStyle w:val="NurText"/>
+        <w:rPr>
+          <w:rFonts w:asciiTheme="minorHAnsi" w:hAnsiTheme="minorHAnsi" w:cstheme="minorHAnsi"/>
+          <w:b/>
+          <w:lang w:val="en-GB"/>
+        </w:rPr>
+      </w:pPr>
+      <w:r>
+        <w:rPr>
+          <w:rFonts w:asciiTheme="minorHAnsi" w:hAnsiTheme="minorHAnsi" w:cstheme="minorHAnsi"/>
+          <w:b/>
+          <w:lang w:val="en-GB"/>
+        </w:rPr>
+        <w:lastRenderedPageBreak/>
         <w:t>2.4</w:t>
       </w:r>
       <w:r>
         <w:rPr>
           <w:rFonts w:asciiTheme="minorHAnsi" w:hAnsiTheme="minorHAnsi" w:cstheme="minorHAnsi"/>
+          <w:b/>
           <w:lang w:val="en-GB"/>
         </w:rPr>
         <w:tab/>
@@ -878,27 +989,22 @@
           <w:rFonts w:asciiTheme="minorHAnsi" w:hAnsiTheme="minorHAnsi" w:cstheme="minorHAnsi"/>
           <w:lang w:val="en-GB"/>
         </w:rPr>
-        <w:t>The System models include scenarios, use cases, and the analysis object model for the system. This section sho</w:t>
-      </w:r>
-      <w:r>
-        <w:rPr>
-          <w:rFonts w:asciiTheme="minorHAnsi" w:hAnsiTheme="minorHAnsi" w:cstheme="minorHAnsi"/>
-          <w:lang w:val="en-GB"/>
-        </w:rPr>
-        <w:t>uld contain the complete functional specification, including mock-ups, paper-based prototypes or storyboards illustrating the user interface of the system and navigational paths representing the sequence of screens.</w:t>
-      </w:r>
-    </w:p>
-    <w:p>
-      <w:pPr>
-        <w:pStyle w:val="NurText"/>
-        <w:rPr>
-          <w:rFonts w:asciiTheme="minorHAnsi" w:hAnsiTheme="minorHAnsi" w:cstheme="minorHAnsi"/>
-          <w:lang w:val="en-GB"/>
-        </w:rPr>
-      </w:pPr>
-      <w:r>
-        <w:rPr>
-          <w:rFonts w:asciiTheme="minorHAnsi" w:hAnsiTheme="minorHAnsi" w:cstheme="minorHAnsi"/>
+        <w:t>The System models include scenarios, use cases, and the analysis object model for the system. This section should contain the complete functional specification, including mock-ups, paper-based prototypes or storyboards illustrating the user interface of the system and navigational paths representing the sequence of screens.</w:t>
+      </w:r>
+    </w:p>
+    <w:p>
+      <w:pPr>
+        <w:pStyle w:val="NurText"/>
+        <w:rPr>
+          <w:rFonts w:asciiTheme="minorHAnsi" w:hAnsiTheme="minorHAnsi" w:cstheme="minorHAnsi"/>
+          <w:b/>
+          <w:lang w:val="en-GB"/>
+        </w:rPr>
+      </w:pPr>
+      <w:r>
+        <w:rPr>
+          <w:rFonts w:asciiTheme="minorHAnsi" w:hAnsiTheme="minorHAnsi" w:cstheme="minorHAnsi"/>
+          <w:b/>
           <w:lang w:val="en-GB"/>
         </w:rPr>
         <w:t>2.4.1</w:t>
@@ -906,6 +1012,7 @@
       <w:r>
         <w:rPr>
           <w:rFonts w:asciiTheme="minorHAnsi" w:hAnsiTheme="minorHAnsi" w:cstheme="minorHAnsi"/>
+          <w:b/>
           <w:lang w:val="en-GB"/>
         </w:rPr>
         <w:tab/>
@@ -917,12 +1024,14 @@
         <w:pStyle w:val="NurText"/>
         <w:rPr>
           <w:rFonts w:asciiTheme="minorHAnsi" w:hAnsiTheme="minorHAnsi" w:cstheme="minorHAnsi"/>
-          <w:lang w:val="en-GB"/>
-        </w:rPr>
-      </w:pPr>
-      <w:r>
-        <w:rPr>
-          <w:rFonts w:asciiTheme="minorHAnsi" w:hAnsiTheme="minorHAnsi" w:cstheme="minorHAnsi"/>
+          <w:b/>
+          <w:lang w:val="en-GB"/>
+        </w:rPr>
+      </w:pPr>
+      <w:r>
+        <w:rPr>
+          <w:rFonts w:asciiTheme="minorHAnsi" w:hAnsiTheme="minorHAnsi" w:cstheme="minorHAnsi"/>
+          <w:b/>
           <w:lang w:val="en-GB"/>
         </w:rPr>
         <w:t>2.4.2</w:t>
@@ -930,6 +1039,7 @@
       <w:r>
         <w:rPr>
           <w:rFonts w:asciiTheme="minorHAnsi" w:hAnsiTheme="minorHAnsi" w:cstheme="minorHAnsi"/>
+          <w:b/>
           <w:lang w:val="en-GB"/>
         </w:rPr>
         <w:tab/>
@@ -941,26 +1051,22 @@
         <w:pStyle w:val="NurText"/>
         <w:rPr>
           <w:rFonts w:asciiTheme="minorHAnsi" w:hAnsiTheme="minorHAnsi" w:cstheme="minorHAnsi"/>
-          <w:lang w:val="en-GB"/>
-        </w:rPr>
-      </w:pPr>
-      <w:r>
-        <w:rPr>
-          <w:rFonts w:asciiTheme="minorHAnsi" w:hAnsiTheme="minorHAnsi" w:cstheme="minorHAnsi"/>
-          <w:lang w:val="en-GB"/>
-        </w:rPr>
-        <w:t>2</w:t>
-      </w:r>
-      <w:r>
-        <w:rPr>
-          <w:rFonts w:asciiTheme="minorHAnsi" w:hAnsiTheme="minorHAnsi" w:cstheme="minorHAnsi"/>
-          <w:lang w:val="en-GB"/>
-        </w:rPr>
-        <w:t>.4.3</w:t>
-      </w:r>
-      <w:r>
-        <w:rPr>
-          <w:rFonts w:asciiTheme="minorHAnsi" w:hAnsiTheme="minorHAnsi" w:cstheme="minorHAnsi"/>
+          <w:b/>
+          <w:lang w:val="en-GB"/>
+        </w:rPr>
+      </w:pPr>
+      <w:r>
+        <w:rPr>
+          <w:rFonts w:asciiTheme="minorHAnsi" w:hAnsiTheme="minorHAnsi" w:cstheme="minorHAnsi"/>
+          <w:b/>
+          <w:lang w:val="en-GB"/>
+        </w:rPr>
+        <w:t>2.4.3</w:t>
+      </w:r>
+      <w:r>
+        <w:rPr>
+          <w:rFonts w:asciiTheme="minorHAnsi" w:hAnsiTheme="minorHAnsi" w:cstheme="minorHAnsi"/>
+          <w:b/>
           <w:lang w:val="en-GB"/>
         </w:rPr>
         <w:tab/>
@@ -972,12 +1078,14 @@
         <w:pStyle w:val="NurText"/>
         <w:rPr>
           <w:rFonts w:asciiTheme="minorHAnsi" w:hAnsiTheme="minorHAnsi" w:cstheme="minorHAnsi"/>
-          <w:lang w:val="en-GB"/>
-        </w:rPr>
-      </w:pPr>
-      <w:r>
-        <w:rPr>
-          <w:rFonts w:asciiTheme="minorHAnsi" w:hAnsiTheme="minorHAnsi" w:cstheme="minorHAnsi"/>
+          <w:b/>
+          <w:lang w:val="en-GB"/>
+        </w:rPr>
+      </w:pPr>
+      <w:r>
+        <w:rPr>
+          <w:rFonts w:asciiTheme="minorHAnsi" w:hAnsiTheme="minorHAnsi" w:cstheme="minorHAnsi"/>
+          <w:b/>
           <w:lang w:val="en-GB"/>
         </w:rPr>
         <w:t>2.4.4</w:t>
@@ -985,40 +1093,34 @@
       <w:r>
         <w:rPr>
           <w:rFonts w:asciiTheme="minorHAnsi" w:hAnsiTheme="minorHAnsi" w:cstheme="minorHAnsi"/>
-          <w:lang w:val="en-GB"/>
-        </w:rPr>
-        <w:tab/>
-        <w:t xml:space="preserve">User interface </w:t>
-      </w:r>
-      <w:proofErr w:type="spellStart"/>
-      <w:r>
-        <w:rPr>
-          <w:rFonts w:asciiTheme="minorHAnsi" w:hAnsiTheme="minorHAnsi" w:cstheme="minorHAnsi"/>
-          <w:lang w:val="en-GB"/>
-        </w:rPr>
-        <w:t>mockups</w:t>
-      </w:r>
-      <w:proofErr w:type="spellEnd"/>
-    </w:p>
-    <w:p>
-      <w:pPr>
-        <w:pStyle w:val="NurText"/>
-        <w:rPr>
-          <w:rFonts w:asciiTheme="minorHAnsi" w:hAnsiTheme="minorHAnsi" w:cstheme="minorHAnsi"/>
-          <w:lang w:val="en-GB"/>
-        </w:rPr>
-      </w:pPr>
-      <w:r>
-        <w:rPr>
-          <w:rFonts w:asciiTheme="minorHAnsi" w:hAnsiTheme="minorHAnsi" w:cstheme="minorHAnsi"/>
-          <w:lang w:val="en-GB"/>
-        </w:rPr>
-        <w:lastRenderedPageBreak/>
+          <w:b/>
+          <w:lang w:val="en-GB"/>
+        </w:rPr>
+        <w:tab/>
+        <w:t>User interface mockups</w:t>
+      </w:r>
+    </w:p>
+    <w:p>
+      <w:pPr>
+        <w:pStyle w:val="NurText"/>
+        <w:rPr>
+          <w:rFonts w:asciiTheme="minorHAnsi" w:hAnsiTheme="minorHAnsi" w:cstheme="minorHAnsi"/>
+          <w:b/>
+          <w:lang w:val="en-GB"/>
+        </w:rPr>
+      </w:pPr>
+      <w:r>
+        <w:rPr>
+          <w:rFonts w:asciiTheme="minorHAnsi" w:hAnsiTheme="minorHAnsi" w:cstheme="minorHAnsi"/>
+          <w:b/>
+          <w:lang w:val="en-GB"/>
+        </w:rPr>
         <w:t>3.</w:t>
       </w:r>
       <w:r>
         <w:rPr>
           <w:rFonts w:asciiTheme="minorHAnsi" w:hAnsiTheme="minorHAnsi" w:cstheme="minorHAnsi"/>
+          <w:b/>
           <w:lang w:val="en-GB"/>
         </w:rPr>
         <w:tab/>
@@ -1038,23 +1140,7 @@
           <w:rFonts w:asciiTheme="minorHAnsi" w:hAnsiTheme="minorHAnsi" w:cstheme="minorHAnsi"/>
           <w:lang w:val="en-GB"/>
         </w:rPr>
-        <w:t xml:space="preserve">A glossary of important terms used in the project and in the </w:t>
-      </w:r>
-      <w:proofErr w:type="gramStart"/>
-      <w:r>
-        <w:rPr>
-          <w:rFonts w:asciiTheme="minorHAnsi" w:hAnsiTheme="minorHAnsi" w:cstheme="minorHAnsi"/>
-          <w:lang w:val="en-GB"/>
-        </w:rPr>
-        <w:t>system</w:t>
-      </w:r>
-      <w:proofErr w:type="gramEnd"/>
-      <w:r>
-        <w:rPr>
-          <w:rFonts w:asciiTheme="minorHAnsi" w:hAnsiTheme="minorHAnsi" w:cstheme="minorHAnsi"/>
-          <w:lang w:val="en-GB"/>
-        </w:rPr>
-        <w:t xml:space="preserve"> model ensures consistency in the specification and a common understanding of terms used by the client.</w:t>
+        <w:t>A glossary of important terms used in the project and in the system model ensures consistency in the specification and a common understanding of terms used by the client.</w:t>
       </w:r>
     </w:p>
     <w:p>
@@ -1074,6 +1160,243 @@
     </w:sectPr>
   </w:body>
 </w:document>
+</file>
+
+<file path=word/numbering.xml><?xml version="1.0" encoding="utf-8"?>
+<w:numbering xmlns:wpc="http://schemas.microsoft.com/office/word/2010/wordprocessingCanvas" xmlns:cx="http://schemas.microsoft.com/office/drawing/2014/chartex" xmlns:cx1="http://schemas.microsoft.com/office/drawing/2015/9/8/chartex" xmlns:cx2="http://schemas.microsoft.com/office/drawing/2015/10/21/chartex" xmlns:cx3="http://schemas.microsoft.com/office/drawing/2016/5/9/chartex" xmlns:cx4="http://schemas.microsoft.com/office/drawing/2016/5/10/chartex" xmlns:cx5="http://schemas.microsoft.com/office/drawing/2016/5/11/chartex" xmlns:cx6="http://schemas.microsoft.com/office/drawing/2016/5/12/chartex" xmlns:cx7="http://schemas.microsoft.com/office/drawing/2016/5/13/chartex" xmlns:cx8="http://schemas.microsoft.com/office/drawing/2016/5/14/chartex" xmlns:mc="http://schemas.openxmlformats.org/markup-compatibility/2006" xmlns:aink="http://schemas.microsoft.com/office/drawing/2016/ink" xmlns:am3d="http://schemas.microsoft.com/office/drawing/2017/model3d" xmlns:o="urn:schemas-microsoft-com:office:office" xmlns:r="http://schemas.openxmlformats.org/officeDocument/2006/relationships" xmlns:m="http://schemas.openxmlformats.org/officeDocument/2006/math" xmlns:v="urn:schemas-microsoft-com:vml" xmlns:wp14="http://schemas.microsoft.com/office/word/2010/wordprocessingDrawing" xmlns:wp="http://schemas.openxmlformats.org/drawingml/2006/wordprocessingDrawing" xmlns:w10="urn:schemas-microsoft-com:office:word" xmlns:w="http://schemas.openxmlformats.org/wordprocessingml/2006/main" xmlns:w14="http://schemas.microsoft.com/office/word/2010/wordml" xmlns:w15="http://schemas.microsoft.com/office/word/2012/wordml" xmlns:w16cex="http://schemas.microsoft.com/office/word/2018/wordml/cex" xmlns:w16cid="http://schemas.microsoft.com/office/word/2016/wordml/cid" xmlns:w16="http://schemas.microsoft.com/office/word/2018/wordml" xmlns:w16se="http://schemas.microsoft.com/office/word/2015/wordml/symex" xmlns:wpg="http://schemas.microsoft.com/office/word/2010/wordprocessingGroup" xmlns:wpi="http://schemas.microsoft.com/office/word/2010/wordprocessingInk" xmlns:wne="http://schemas.microsoft.com/office/word/2006/wordml" xmlns:wps="http://schemas.microsoft.com/office/word/2010/wordprocessingShape" mc:Ignorable="w14 w15 w16se w16cid w16 w16cex wp14">
+  <w:abstractNum w:abstractNumId="0" w15:restartNumberingAfterBreak="0">
+    <w:nsid w:val="6B492AAD"/>
+    <w:multiLevelType w:val="multilevel"/>
+    <w:tmpl w:val="1C740BD6"/>
+    <w:lvl w:ilvl="0">
+      <w:start w:val="1"/>
+      <w:numFmt w:val="decimal"/>
+      <w:lvlText w:val="%1"/>
+      <w:lvlJc w:val="left"/>
+      <w:pPr>
+        <w:ind w:left="705" w:hanging="705"/>
+      </w:pPr>
+      <w:rPr>
+        <w:rFonts w:hint="default"/>
+      </w:rPr>
+    </w:lvl>
+    <w:lvl w:ilvl="1">
+      <w:start w:val="1"/>
+      <w:numFmt w:val="decimal"/>
+      <w:lvlText w:val="%1.%2"/>
+      <w:lvlJc w:val="left"/>
+      <w:pPr>
+        <w:ind w:left="705" w:hanging="705"/>
+      </w:pPr>
+      <w:rPr>
+        <w:rFonts w:hint="default"/>
+      </w:rPr>
+    </w:lvl>
+    <w:lvl w:ilvl="2">
+      <w:start w:val="1"/>
+      <w:numFmt w:val="decimal"/>
+      <w:lvlText w:val="%1.%2.%3"/>
+      <w:lvlJc w:val="left"/>
+      <w:pPr>
+        <w:ind w:left="720" w:hanging="720"/>
+      </w:pPr>
+      <w:rPr>
+        <w:rFonts w:hint="default"/>
+      </w:rPr>
+    </w:lvl>
+    <w:lvl w:ilvl="3">
+      <w:start w:val="1"/>
+      <w:numFmt w:val="decimal"/>
+      <w:lvlText w:val="%1.%2.%3.%4"/>
+      <w:lvlJc w:val="left"/>
+      <w:pPr>
+        <w:ind w:left="720" w:hanging="720"/>
+      </w:pPr>
+      <w:rPr>
+        <w:rFonts w:hint="default"/>
+      </w:rPr>
+    </w:lvl>
+    <w:lvl w:ilvl="4">
+      <w:start w:val="1"/>
+      <w:numFmt w:val="decimal"/>
+      <w:lvlText w:val="%1.%2.%3.%4.%5"/>
+      <w:lvlJc w:val="left"/>
+      <w:pPr>
+        <w:ind w:left="1080" w:hanging="1080"/>
+      </w:pPr>
+      <w:rPr>
+        <w:rFonts w:hint="default"/>
+      </w:rPr>
+    </w:lvl>
+    <w:lvl w:ilvl="5">
+      <w:start w:val="1"/>
+      <w:numFmt w:val="decimal"/>
+      <w:lvlText w:val="%1.%2.%3.%4.%5.%6"/>
+      <w:lvlJc w:val="left"/>
+      <w:pPr>
+        <w:ind w:left="1080" w:hanging="1080"/>
+      </w:pPr>
+      <w:rPr>
+        <w:rFonts w:hint="default"/>
+      </w:rPr>
+    </w:lvl>
+    <w:lvl w:ilvl="6">
+      <w:start w:val="1"/>
+      <w:numFmt w:val="decimal"/>
+      <w:lvlText w:val="%1.%2.%3.%4.%5.%6.%7"/>
+      <w:lvlJc w:val="left"/>
+      <w:pPr>
+        <w:ind w:left="1080" w:hanging="1080"/>
+      </w:pPr>
+      <w:rPr>
+        <w:rFonts w:hint="default"/>
+      </w:rPr>
+    </w:lvl>
+    <w:lvl w:ilvl="7">
+      <w:start w:val="1"/>
+      <w:numFmt w:val="decimal"/>
+      <w:lvlText w:val="%1.%2.%3.%4.%5.%6.%7.%8"/>
+      <w:lvlJc w:val="left"/>
+      <w:pPr>
+        <w:ind w:left="1440" w:hanging="1440"/>
+      </w:pPr>
+      <w:rPr>
+        <w:rFonts w:hint="default"/>
+      </w:rPr>
+    </w:lvl>
+    <w:lvl w:ilvl="8">
+      <w:start w:val="1"/>
+      <w:numFmt w:val="decimal"/>
+      <w:lvlText w:val="%1.%2.%3.%4.%5.%6.%7.%8.%9"/>
+      <w:lvlJc w:val="left"/>
+      <w:pPr>
+        <w:ind w:left="1440" w:hanging="1440"/>
+      </w:pPr>
+      <w:rPr>
+        <w:rFonts w:hint="default"/>
+      </w:rPr>
+    </w:lvl>
+  </w:abstractNum>
+  <w:abstractNum w:abstractNumId="1" w15:restartNumberingAfterBreak="0">
+    <w:nsid w:val="7AAE3717"/>
+    <w:multiLevelType w:val="hybridMultilevel"/>
+    <w:tmpl w:val="54FEF16E"/>
+    <w:lvl w:ilvl="0" w:tplc="04070001">
+      <w:start w:val="1"/>
+      <w:numFmt w:val="bullet"/>
+      <w:lvlText w:val=""/>
+      <w:lvlJc w:val="left"/>
+      <w:pPr>
+        <w:ind w:left="720" w:hanging="360"/>
+      </w:pPr>
+      <w:rPr>
+        <w:rFonts w:ascii="Symbol" w:hAnsi="Symbol" w:hint="default"/>
+      </w:rPr>
+    </w:lvl>
+    <w:lvl w:ilvl="1" w:tplc="04070003" w:tentative="1">
+      <w:start w:val="1"/>
+      <w:numFmt w:val="bullet"/>
+      <w:lvlText w:val="o"/>
+      <w:lvlJc w:val="left"/>
+      <w:pPr>
+        <w:ind w:left="1440" w:hanging="360"/>
+      </w:pPr>
+      <w:rPr>
+        <w:rFonts w:ascii="Courier New" w:hAnsi="Courier New" w:cs="Courier New" w:hint="default"/>
+      </w:rPr>
+    </w:lvl>
+    <w:lvl w:ilvl="2" w:tplc="04070005" w:tentative="1">
+      <w:start w:val="1"/>
+      <w:numFmt w:val="bullet"/>
+      <w:lvlText w:val=""/>
+      <w:lvlJc w:val="left"/>
+      <w:pPr>
+        <w:ind w:left="2160" w:hanging="360"/>
+      </w:pPr>
+      <w:rPr>
+        <w:rFonts w:ascii="Wingdings" w:hAnsi="Wingdings" w:hint="default"/>
+      </w:rPr>
+    </w:lvl>
+    <w:lvl w:ilvl="3" w:tplc="04070001" w:tentative="1">
+      <w:start w:val="1"/>
+      <w:numFmt w:val="bullet"/>
+      <w:lvlText w:val=""/>
+      <w:lvlJc w:val="left"/>
+      <w:pPr>
+        <w:ind w:left="2880" w:hanging="360"/>
+      </w:pPr>
+      <w:rPr>
+        <w:rFonts w:ascii="Symbol" w:hAnsi="Symbol" w:hint="default"/>
+      </w:rPr>
+    </w:lvl>
+    <w:lvl w:ilvl="4" w:tplc="04070003" w:tentative="1">
+      <w:start w:val="1"/>
+      <w:numFmt w:val="bullet"/>
+      <w:lvlText w:val="o"/>
+      <w:lvlJc w:val="left"/>
+      <w:pPr>
+        <w:ind w:left="3600" w:hanging="360"/>
+      </w:pPr>
+      <w:rPr>
+        <w:rFonts w:ascii="Courier New" w:hAnsi="Courier New" w:cs="Courier New" w:hint="default"/>
+      </w:rPr>
+    </w:lvl>
+    <w:lvl w:ilvl="5" w:tplc="04070005" w:tentative="1">
+      <w:start w:val="1"/>
+      <w:numFmt w:val="bullet"/>
+      <w:lvlText w:val=""/>
+      <w:lvlJc w:val="left"/>
+      <w:pPr>
+        <w:ind w:left="4320" w:hanging="360"/>
+      </w:pPr>
+      <w:rPr>
+        <w:rFonts w:ascii="Wingdings" w:hAnsi="Wingdings" w:hint="default"/>
+      </w:rPr>
+    </w:lvl>
+    <w:lvl w:ilvl="6" w:tplc="04070001" w:tentative="1">
+      <w:start w:val="1"/>
+      <w:numFmt w:val="bullet"/>
+      <w:lvlText w:val=""/>
+      <w:lvlJc w:val="left"/>
+      <w:pPr>
+        <w:ind w:left="5040" w:hanging="360"/>
+      </w:pPr>
+      <w:rPr>
+        <w:rFonts w:ascii="Symbol" w:hAnsi="Symbol" w:hint="default"/>
+      </w:rPr>
+    </w:lvl>
+    <w:lvl w:ilvl="7" w:tplc="04070003" w:tentative="1">
+      <w:start w:val="1"/>
+      <w:numFmt w:val="bullet"/>
+      <w:lvlText w:val="o"/>
+      <w:lvlJc w:val="left"/>
+      <w:pPr>
+        <w:ind w:left="5760" w:hanging="360"/>
+      </w:pPr>
+      <w:rPr>
+        <w:rFonts w:ascii="Courier New" w:hAnsi="Courier New" w:cs="Courier New" w:hint="default"/>
+      </w:rPr>
+    </w:lvl>
+    <w:lvl w:ilvl="8" w:tplc="04070005" w:tentative="1">
+      <w:start w:val="1"/>
+      <w:numFmt w:val="bullet"/>
+      <w:lvlText w:val=""/>
+      <w:lvlJc w:val="left"/>
+      <w:pPr>
+        <w:ind w:left="6480" w:hanging="360"/>
+      </w:pPr>
+      <w:rPr>
+        <w:rFonts w:ascii="Wingdings" w:hAnsi="Wingdings" w:hint="default"/>
+      </w:rPr>
+    </w:lvl>
+  </w:abstractNum>
+  <w:num w:numId="1">
+    <w:abstractNumId w:val="0"/>
+  </w:num>
+  <w:num w:numId="2">
+    <w:abstractNumId w:val="1"/>
+  </w:num>
+</w:numbering>
 </file>
 
 <file path=word/styles.xml><?xml version="1.0" encoding="utf-8"?>

</xml_diff>

<commit_message>
addeed a functional overview of the system to the RAD
</commit_message>
<xml_diff>
--- a/RAD.docx
+++ b/RAD.docx
@@ -4,7 +4,7 @@
   <w:body>
     <w:p>
       <w:pPr>
-        <w:pStyle w:val="NurText"/>
+        <w:pStyle w:val="PlainText"/>
         <w:rPr>
           <w:rFonts w:asciiTheme="minorHAnsi" w:hAnsiTheme="minorHAnsi" w:cstheme="minorHAnsi"/>
           <w:b/>
@@ -26,7 +26,7 @@
     </w:p>
     <w:p>
       <w:pPr>
-        <w:pStyle w:val="NurText"/>
+        <w:pStyle w:val="PlainText"/>
         <w:rPr>
           <w:rFonts w:asciiTheme="minorHAnsi" w:hAnsiTheme="minorHAnsi" w:cstheme="minorHAnsi"/>
           <w:lang w:val="en-GB"/>
@@ -42,23 +42,39 @@
     </w:p>
     <w:p>
       <w:pPr>
-        <w:pStyle w:val="NurText"/>
-        <w:rPr>
-          <w:rFonts w:asciiTheme="minorHAnsi" w:hAnsiTheme="minorHAnsi" w:cstheme="minorHAnsi"/>
-          <w:lang w:val="en-GB"/>
-        </w:rPr>
-      </w:pPr>
-      <w:r>
-        <w:rPr>
-          <w:rFonts w:asciiTheme="minorHAnsi" w:hAnsiTheme="minorHAnsi" w:cstheme="minorHAnsi"/>
-          <w:lang w:val="en-GB"/>
-        </w:rPr>
-        <w:t>The results of the requirements elaboration and the analysis activities are documented in the Requirements Analysis Document (RAD). This document completely describes the system in terms of functional and nonfunctional requirements and serves as a contractual basis between the client and the developers.</w:t>
-      </w:r>
-    </w:p>
-    <w:p>
-      <w:pPr>
-        <w:pStyle w:val="NurText"/>
+        <w:pStyle w:val="PlainText"/>
+        <w:rPr>
+          <w:rFonts w:asciiTheme="minorHAnsi" w:hAnsiTheme="minorHAnsi" w:cstheme="minorHAnsi"/>
+          <w:lang w:val="en-GB"/>
+        </w:rPr>
+      </w:pPr>
+      <w:r>
+        <w:rPr>
+          <w:rFonts w:asciiTheme="minorHAnsi" w:hAnsiTheme="minorHAnsi" w:cstheme="minorHAnsi"/>
+          <w:lang w:val="en-GB"/>
+        </w:rPr>
+        <w:t xml:space="preserve">The results of the requirements elaboration and the analysis activities are documented in the Requirements Analysis Document (RAD). This document completely describes the system in terms of functional and </w:t>
+      </w:r>
+      <w:proofErr w:type="spellStart"/>
+      <w:r>
+        <w:rPr>
+          <w:rFonts w:asciiTheme="minorHAnsi" w:hAnsiTheme="minorHAnsi" w:cstheme="minorHAnsi"/>
+          <w:lang w:val="en-GB"/>
+        </w:rPr>
+        <w:t>nonfunctional</w:t>
+      </w:r>
+      <w:proofErr w:type="spellEnd"/>
+      <w:r>
+        <w:rPr>
+          <w:rFonts w:asciiTheme="minorHAnsi" w:hAnsiTheme="minorHAnsi" w:cstheme="minorHAnsi"/>
+          <w:lang w:val="en-GB"/>
+        </w:rPr>
+        <w:t xml:space="preserve"> requirements and serves as a contractual basis between the client and the developers.</w:t>
+      </w:r>
+    </w:p>
+    <w:p>
+      <w:pPr>
+        <w:pStyle w:val="PlainText"/>
         <w:rPr>
           <w:rFonts w:asciiTheme="minorHAnsi" w:hAnsiTheme="minorHAnsi" w:cstheme="minorHAnsi"/>
           <w:lang w:val="en-GB"/>
@@ -74,7 +90,7 @@
     </w:p>
     <w:p>
       <w:pPr>
-        <w:pStyle w:val="NurText"/>
+        <w:pStyle w:val="PlainText"/>
         <w:rPr>
           <w:rFonts w:asciiTheme="minorHAnsi" w:hAnsiTheme="minorHAnsi" w:cstheme="minorHAnsi"/>
           <w:lang w:val="en-GB"/>
@@ -120,7 +136,7 @@
     </w:p>
     <w:p>
       <w:pPr>
-        <w:pStyle w:val="NurText"/>
+        <w:pStyle w:val="PlainText"/>
         <w:ind w:firstLine="708"/>
         <w:rPr>
           <w:rFonts w:asciiTheme="minorHAnsi" w:hAnsiTheme="minorHAnsi" w:cstheme="minorHAnsi"/>
@@ -145,7 +161,7 @@
     </w:p>
     <w:p>
       <w:pPr>
-        <w:pStyle w:val="NurText"/>
+        <w:pStyle w:val="PlainText"/>
         <w:ind w:firstLine="708"/>
         <w:rPr>
           <w:rFonts w:asciiTheme="minorHAnsi" w:hAnsiTheme="minorHAnsi" w:cstheme="minorHAnsi"/>
@@ -170,7 +186,7 @@
     </w:p>
     <w:p>
       <w:pPr>
-        <w:pStyle w:val="NurText"/>
+        <w:pStyle w:val="PlainText"/>
         <w:ind w:firstLine="708"/>
         <w:rPr>
           <w:rFonts w:asciiTheme="minorHAnsi" w:hAnsiTheme="minorHAnsi" w:cstheme="minorHAnsi"/>
@@ -195,7 +211,7 @@
     </w:p>
     <w:p>
       <w:pPr>
-        <w:pStyle w:val="NurText"/>
+        <w:pStyle w:val="PlainText"/>
         <w:ind w:firstLine="708"/>
         <w:rPr>
           <w:rFonts w:asciiTheme="minorHAnsi" w:hAnsiTheme="minorHAnsi" w:cstheme="minorHAnsi"/>
@@ -220,7 +236,7 @@
     </w:p>
     <w:p>
       <w:pPr>
-        <w:pStyle w:val="NurText"/>
+        <w:pStyle w:val="PlainText"/>
         <w:rPr>
           <w:rFonts w:asciiTheme="minorHAnsi" w:hAnsiTheme="minorHAnsi" w:cstheme="minorHAnsi"/>
           <w:lang w:val="en-GB"/>
@@ -244,7 +260,7 @@
     </w:p>
     <w:p>
       <w:pPr>
-        <w:pStyle w:val="NurText"/>
+        <w:pStyle w:val="PlainText"/>
         <w:ind w:firstLine="708"/>
         <w:rPr>
           <w:rFonts w:asciiTheme="minorHAnsi" w:hAnsiTheme="minorHAnsi" w:cstheme="minorHAnsi"/>
@@ -291,7 +307,7 @@
     </w:p>
     <w:p>
       <w:pPr>
-        <w:pStyle w:val="NurText"/>
+        <w:pStyle w:val="PlainText"/>
         <w:ind w:firstLine="708"/>
         <w:rPr>
           <w:rFonts w:asciiTheme="minorHAnsi" w:hAnsiTheme="minorHAnsi" w:cstheme="minorHAnsi"/>
@@ -331,7 +347,7 @@
     </w:p>
     <w:p>
       <w:pPr>
-        <w:pStyle w:val="NurText"/>
+        <w:pStyle w:val="PlainText"/>
         <w:ind w:firstLine="708"/>
         <w:rPr>
           <w:rFonts w:asciiTheme="minorHAnsi" w:hAnsiTheme="minorHAnsi" w:cstheme="minorHAnsi"/>
@@ -351,7 +367,22 @@
           <w:lang w:val="en-GB"/>
         </w:rPr>
         <w:tab/>
-        <w:t>Nonfunctional requirements</w:t>
+      </w:r>
+      <w:proofErr w:type="spellStart"/>
+      <w:r>
+        <w:rPr>
+          <w:rFonts w:asciiTheme="minorHAnsi" w:hAnsiTheme="minorHAnsi" w:cstheme="minorHAnsi"/>
+          <w:lang w:val="en-GB"/>
+        </w:rPr>
+        <w:t>Nonfunctional</w:t>
+      </w:r>
+      <w:proofErr w:type="spellEnd"/>
+      <w:r>
+        <w:rPr>
+          <w:rFonts w:asciiTheme="minorHAnsi" w:hAnsiTheme="minorHAnsi" w:cstheme="minorHAnsi"/>
+          <w:lang w:val="en-GB"/>
+        </w:rPr>
+        <w:t xml:space="preserve"> requirements</w:t>
       </w:r>
       <w:r>
         <w:rPr>
@@ -364,7 +395,7 @@
     </w:p>
     <w:p>
       <w:pPr>
-        <w:pStyle w:val="NurText"/>
+        <w:pStyle w:val="PlainText"/>
         <w:ind w:firstLine="708"/>
         <w:rPr>
           <w:rFonts w:asciiTheme="minorHAnsi" w:hAnsiTheme="minorHAnsi" w:cstheme="minorHAnsi"/>
@@ -411,7 +442,7 @@
     </w:p>
     <w:p>
       <w:pPr>
-        <w:pStyle w:val="NurText"/>
+        <w:pStyle w:val="PlainText"/>
         <w:rPr>
           <w:rFonts w:asciiTheme="minorHAnsi" w:hAnsiTheme="minorHAnsi" w:cstheme="minorHAnsi"/>
           <w:lang w:val="en-GB"/>
@@ -435,16 +466,16 @@
     </w:p>
     <w:p>
       <w:pPr>
-        <w:pStyle w:val="NurText"/>
-        <w:rPr>
-          <w:rFonts w:asciiTheme="minorHAnsi" w:hAnsiTheme="minorHAnsi" w:cstheme="minorHAnsi"/>
-          <w:lang w:val="en-GB"/>
-        </w:rPr>
-      </w:pPr>
-    </w:p>
-    <w:p>
-      <w:pPr>
-        <w:pStyle w:val="NurText"/>
+        <w:pStyle w:val="PlainText"/>
+        <w:rPr>
+          <w:rFonts w:asciiTheme="minorHAnsi" w:hAnsiTheme="minorHAnsi" w:cstheme="minorHAnsi"/>
+          <w:lang w:val="en-GB"/>
+        </w:rPr>
+      </w:pPr>
+    </w:p>
+    <w:p>
+      <w:pPr>
+        <w:pStyle w:val="PlainText"/>
         <w:rPr>
           <w:rFonts w:asciiTheme="minorHAnsi" w:hAnsiTheme="minorHAnsi" w:cstheme="minorHAnsi"/>
           <w:b/>
@@ -471,7 +502,7 @@
     </w:p>
     <w:p>
       <w:pPr>
-        <w:pStyle w:val="NurText"/>
+        <w:pStyle w:val="PlainText"/>
         <w:rPr>
           <w:rFonts w:asciiTheme="minorHAnsi" w:hAnsiTheme="minorHAnsi" w:cstheme="minorHAnsi"/>
           <w:lang w:val="en-GB"/>
@@ -487,7 +518,7 @@
     </w:p>
     <w:p>
       <w:pPr>
-        <w:pStyle w:val="NurText"/>
+        <w:pStyle w:val="PlainText"/>
         <w:numPr>
           <w:ilvl w:val="1"/>
           <w:numId w:val="1"/>
@@ -509,7 +540,7 @@
     </w:p>
     <w:p>
       <w:pPr>
-        <w:pStyle w:val="NurText"/>
+        <w:pStyle w:val="PlainText"/>
         <w:rPr>
           <w:rFonts w:asciiTheme="minorHAnsi" w:hAnsiTheme="minorHAnsi" w:cstheme="minorHAnsi"/>
           <w:lang w:val="en-GB"/>
@@ -525,7 +556,7 @@
     </w:p>
     <w:p>
       <w:pPr>
-        <w:pStyle w:val="NurText"/>
+        <w:pStyle w:val="PlainText"/>
         <w:numPr>
           <w:ilvl w:val="1"/>
           <w:numId w:val="1"/>
@@ -547,7 +578,7 @@
     </w:p>
     <w:p>
       <w:pPr>
-        <w:pStyle w:val="NurText"/>
+        <w:pStyle w:val="PlainText"/>
         <w:rPr>
           <w:rFonts w:asciiTheme="minorHAnsi" w:hAnsiTheme="minorHAnsi" w:cstheme="minorHAnsi"/>
           <w:lang w:val="en-GB"/>
@@ -563,7 +594,7 @@
     </w:p>
     <w:p>
       <w:pPr>
-        <w:pStyle w:val="NurText"/>
+        <w:pStyle w:val="PlainText"/>
         <w:numPr>
           <w:ilvl w:val="0"/>
           <w:numId w:val="2"/>
@@ -583,7 +614,7 @@
     </w:p>
     <w:p>
       <w:pPr>
-        <w:pStyle w:val="NurText"/>
+        <w:pStyle w:val="PlainText"/>
         <w:numPr>
           <w:ilvl w:val="0"/>
           <w:numId w:val="2"/>
@@ -603,7 +634,7 @@
     </w:p>
     <w:p>
       <w:pPr>
-        <w:pStyle w:val="NurText"/>
+        <w:pStyle w:val="PlainText"/>
         <w:numPr>
           <w:ilvl w:val="0"/>
           <w:numId w:val="2"/>
@@ -623,7 +654,7 @@
     </w:p>
     <w:p>
       <w:pPr>
-        <w:pStyle w:val="NurText"/>
+        <w:pStyle w:val="PlainText"/>
         <w:numPr>
           <w:ilvl w:val="0"/>
           <w:numId w:val="2"/>
@@ -643,7 +674,7 @@
     </w:p>
     <w:p>
       <w:pPr>
-        <w:pStyle w:val="NurText"/>
+        <w:pStyle w:val="PlainText"/>
         <w:numPr>
           <w:ilvl w:val="0"/>
           <w:numId w:val="2"/>
@@ -663,7 +694,7 @@
     </w:p>
     <w:p>
       <w:pPr>
-        <w:pStyle w:val="NurText"/>
+        <w:pStyle w:val="PlainText"/>
         <w:numPr>
           <w:ilvl w:val="0"/>
           <w:numId w:val="2"/>
@@ -683,16 +714,16 @@
     </w:p>
     <w:p>
       <w:pPr>
-        <w:pStyle w:val="NurText"/>
-        <w:rPr>
-          <w:rFonts w:asciiTheme="minorHAnsi" w:hAnsiTheme="minorHAnsi" w:cstheme="minorHAnsi"/>
-          <w:lang w:val="en-GB"/>
-        </w:rPr>
-      </w:pPr>
-    </w:p>
-    <w:p>
-      <w:pPr>
-        <w:pStyle w:val="NurText"/>
+        <w:pStyle w:val="PlainText"/>
+        <w:rPr>
+          <w:rFonts w:asciiTheme="minorHAnsi" w:hAnsiTheme="minorHAnsi" w:cstheme="minorHAnsi"/>
+          <w:lang w:val="en-GB"/>
+        </w:rPr>
+      </w:pPr>
+    </w:p>
+    <w:p>
+      <w:pPr>
+        <w:pStyle w:val="PlainText"/>
         <w:numPr>
           <w:ilvl w:val="1"/>
           <w:numId w:val="1"/>
@@ -714,7 +745,7 @@
     </w:p>
     <w:p>
       <w:pPr>
-        <w:pStyle w:val="NurText"/>
+        <w:pStyle w:val="PlainText"/>
         <w:rPr>
           <w:rFonts w:asciiTheme="minorHAnsi" w:hAnsiTheme="minorHAnsi" w:cstheme="minorHAnsi"/>
           <w:lang w:val="en-GB"/>
@@ -730,16 +761,16 @@
     </w:p>
     <w:p>
       <w:pPr>
-        <w:pStyle w:val="NurText"/>
-        <w:rPr>
-          <w:rFonts w:asciiTheme="minorHAnsi" w:hAnsiTheme="minorHAnsi" w:cstheme="minorHAnsi"/>
-          <w:lang w:val="en-GB"/>
-        </w:rPr>
-      </w:pPr>
-    </w:p>
-    <w:p>
-      <w:pPr>
-        <w:pStyle w:val="NurText"/>
+        <w:pStyle w:val="PlainText"/>
+        <w:rPr>
+          <w:rFonts w:asciiTheme="minorHAnsi" w:hAnsiTheme="minorHAnsi" w:cstheme="minorHAnsi"/>
+          <w:lang w:val="en-GB"/>
+        </w:rPr>
+      </w:pPr>
+    </w:p>
+    <w:p>
+      <w:pPr>
+        <w:pStyle w:val="PlainText"/>
         <w:numPr>
           <w:ilvl w:val="1"/>
           <w:numId w:val="1"/>
@@ -761,7 +792,7 @@
     </w:p>
     <w:p>
       <w:pPr>
-        <w:pStyle w:val="NurText"/>
+        <w:pStyle w:val="PlainText"/>
         <w:rPr>
           <w:rFonts w:asciiTheme="minorHAnsi" w:hAnsiTheme="minorHAnsi" w:cstheme="minorHAnsi"/>
           <w:b/>
@@ -778,7 +809,7 @@
     </w:p>
     <w:p>
       <w:pPr>
-        <w:pStyle w:val="NurText"/>
+        <w:pStyle w:val="PlainText"/>
         <w:rPr>
           <w:rFonts w:asciiTheme="minorHAnsi" w:hAnsiTheme="minorHAnsi" w:cstheme="minorHAnsi"/>
           <w:b/>
@@ -805,7 +836,7 @@
     </w:p>
     <w:p>
       <w:pPr>
-        <w:pStyle w:val="NurText"/>
+        <w:pStyle w:val="PlainText"/>
         <w:rPr>
           <w:rFonts w:asciiTheme="minorHAnsi" w:hAnsiTheme="minorHAnsi" w:cstheme="minorHAnsi"/>
           <w:lang w:val="en-GB"/>
@@ -821,7 +852,7 @@
     </w:p>
     <w:p>
       <w:pPr>
-        <w:pStyle w:val="NurText"/>
+        <w:pStyle w:val="PlainText"/>
         <w:rPr>
           <w:rFonts w:asciiTheme="minorHAnsi" w:hAnsiTheme="minorHAnsi" w:cstheme="minorHAnsi"/>
           <w:b/>
@@ -845,15 +876,30 @@
         <w:tab/>
         <w:t>Overview</w:t>
       </w:r>
-    </w:p>
-    <w:p>
-      <w:pPr>
-        <w:pStyle w:val="NurText"/>
-        <w:rPr>
-          <w:rFonts w:asciiTheme="minorHAnsi" w:hAnsiTheme="minorHAnsi" w:cstheme="minorHAnsi"/>
-          <w:lang w:val="en-GB"/>
-        </w:rPr>
-      </w:pPr>
+      <w:r>
+        <w:rPr>
+          <w:rFonts w:asciiTheme="minorHAnsi" w:hAnsiTheme="minorHAnsi" w:cstheme="minorHAnsi"/>
+          <w:b/>
+          <w:lang w:val="en-GB"/>
+        </w:rPr>
+        <w:t xml:space="preserve"> </w:t>
+      </w:r>
+      <w:r>
+        <w:rPr>
+          <w:rFonts w:asciiTheme="minorHAnsi" w:hAnsiTheme="minorHAnsi" w:cstheme="minorHAnsi"/>
+          <w:bCs/>
+          <w:lang w:val="en-GB"/>
+        </w:rPr>
+        <w:t>-</w:t>
+      </w:r>
+      <w:r>
+        <w:rPr>
+          <w:rFonts w:asciiTheme="minorHAnsi" w:hAnsiTheme="minorHAnsi" w:cstheme="minorHAnsi"/>
+          <w:b/>
+          <w:lang w:val="en-GB"/>
+        </w:rPr>
+        <w:t xml:space="preserve"> </w:t>
+      </w:r>
       <w:r>
         <w:rPr>
           <w:rFonts w:asciiTheme="minorHAnsi" w:hAnsiTheme="minorHAnsi" w:cstheme="minorHAnsi"/>
@@ -861,10 +907,185 @@
         </w:rPr>
         <w:t>The overview presents a functional overview of the system.</w:t>
       </w:r>
-    </w:p>
-    <w:p>
-      <w:pPr>
-        <w:pStyle w:val="NurText"/>
+      <w:r>
+        <w:rPr>
+          <w:rFonts w:asciiTheme="minorHAnsi" w:hAnsiTheme="minorHAnsi" w:cstheme="minorHAnsi"/>
+          <w:lang w:val="en-GB"/>
+        </w:rPr>
+        <w:tab/>
+      </w:r>
+    </w:p>
+    <w:p>
+      <w:pPr>
+        <w:pStyle w:val="PlainText"/>
+        <w:tabs>
+          <w:tab w:val="left" w:pos="5572"/>
+        </w:tabs>
+        <w:rPr>
+          <w:rFonts w:asciiTheme="minorHAnsi" w:hAnsiTheme="minorHAnsi" w:cstheme="minorHAnsi"/>
+          <w:lang w:val="en-GB"/>
+        </w:rPr>
+      </w:pPr>
+      <w:r>
+        <w:rPr>
+          <w:rFonts w:asciiTheme="minorHAnsi" w:hAnsiTheme="minorHAnsi" w:cstheme="minorHAnsi"/>
+          <w:lang w:val="en-GB"/>
+        </w:rPr>
+        <w:t>After starting the app</w:t>
+      </w:r>
+      <w:r>
+        <w:rPr>
+          <w:rFonts w:asciiTheme="minorHAnsi" w:hAnsiTheme="minorHAnsi" w:cstheme="minorHAnsi"/>
+          <w:lang w:val="en-GB"/>
+        </w:rPr>
+        <w:t xml:space="preserve"> for the first time</w:t>
+      </w:r>
+      <w:r>
+        <w:rPr>
+          <w:rFonts w:asciiTheme="minorHAnsi" w:hAnsiTheme="minorHAnsi" w:cstheme="minorHAnsi"/>
+          <w:lang w:val="en-GB"/>
+        </w:rPr>
+        <w:t>, the user is taken to the</w:t>
+      </w:r>
+      <w:r>
+        <w:rPr>
+          <w:rFonts w:asciiTheme="minorHAnsi" w:hAnsiTheme="minorHAnsi" w:cstheme="minorHAnsi"/>
+          <w:lang w:val="en-GB"/>
+        </w:rPr>
+        <w:t xml:space="preserve"> start screen where he can either register or log in</w:t>
+      </w:r>
+      <w:r>
+        <w:rPr>
+          <w:rFonts w:asciiTheme="minorHAnsi" w:hAnsiTheme="minorHAnsi" w:cstheme="minorHAnsi"/>
+          <w:lang w:val="en-GB"/>
+        </w:rPr>
+        <w:t>. When registering, the user must enter hi</w:t>
+      </w:r>
+      <w:r>
+        <w:rPr>
+          <w:rFonts w:asciiTheme="minorHAnsi" w:hAnsiTheme="minorHAnsi" w:cstheme="minorHAnsi"/>
+          <w:lang w:val="en-GB"/>
+        </w:rPr>
+        <w:t>s standard personal data (name, last name, email, etc.)</w:t>
+      </w:r>
+      <w:r>
+        <w:rPr>
+          <w:rFonts w:asciiTheme="minorHAnsi" w:hAnsiTheme="minorHAnsi" w:cstheme="minorHAnsi"/>
+          <w:lang w:val="en-GB"/>
+        </w:rPr>
+        <w:t>, connect</w:t>
+      </w:r>
+      <w:r>
+        <w:rPr>
+          <w:rFonts w:asciiTheme="minorHAnsi" w:hAnsiTheme="minorHAnsi" w:cstheme="minorHAnsi"/>
+          <w:lang w:val="en-GB"/>
+        </w:rPr>
+        <w:t xml:space="preserve"> the app</w:t>
+      </w:r>
+      <w:r>
+        <w:rPr>
+          <w:rFonts w:asciiTheme="minorHAnsi" w:hAnsiTheme="minorHAnsi" w:cstheme="minorHAnsi"/>
+          <w:lang w:val="en-GB"/>
+        </w:rPr>
+        <w:t xml:space="preserve"> </w:t>
+      </w:r>
+      <w:r>
+        <w:rPr>
+          <w:rFonts w:asciiTheme="minorHAnsi" w:hAnsiTheme="minorHAnsi" w:cstheme="minorHAnsi"/>
+          <w:lang w:val="en-GB"/>
+        </w:rPr>
+        <w:t>to his bank account</w:t>
+      </w:r>
+      <w:r>
+        <w:rPr>
+          <w:rFonts w:asciiTheme="minorHAnsi" w:hAnsiTheme="minorHAnsi" w:cstheme="minorHAnsi"/>
+          <w:lang w:val="en-GB"/>
+        </w:rPr>
+        <w:t xml:space="preserve"> </w:t>
+      </w:r>
+      <w:r>
+        <w:rPr>
+          <w:rFonts w:asciiTheme="minorHAnsi" w:hAnsiTheme="minorHAnsi" w:cstheme="minorHAnsi"/>
+          <w:lang w:val="en-GB"/>
+        </w:rPr>
+        <w:t>and set</w:t>
+      </w:r>
+      <w:r>
+        <w:rPr>
+          <w:rFonts w:asciiTheme="minorHAnsi" w:hAnsiTheme="minorHAnsi" w:cstheme="minorHAnsi"/>
+          <w:lang w:val="en-GB"/>
+        </w:rPr>
+        <w:t xml:space="preserve"> his </w:t>
+      </w:r>
+      <w:r>
+        <w:rPr>
+          <w:rFonts w:asciiTheme="minorHAnsi" w:hAnsiTheme="minorHAnsi" w:cstheme="minorHAnsi"/>
+          <w:lang w:val="en-GB"/>
+        </w:rPr>
+        <w:t>monthly income as the total budget</w:t>
+      </w:r>
+      <w:r>
+        <w:rPr>
+          <w:rFonts w:asciiTheme="minorHAnsi" w:hAnsiTheme="minorHAnsi" w:cstheme="minorHAnsi"/>
+          <w:lang w:val="en-GB"/>
+        </w:rPr>
+        <w:t>. Using</w:t>
+      </w:r>
+      <w:r>
+        <w:rPr>
+          <w:rFonts w:asciiTheme="minorHAnsi" w:hAnsiTheme="minorHAnsi" w:cstheme="minorHAnsi"/>
+          <w:lang w:val="en-GB"/>
+        </w:rPr>
+        <w:t xml:space="preserve"> the monthly saving </w:t>
+      </w:r>
+      <w:proofErr w:type="gramStart"/>
+      <w:r>
+        <w:rPr>
+          <w:rFonts w:asciiTheme="minorHAnsi" w:hAnsiTheme="minorHAnsi" w:cstheme="minorHAnsi"/>
+          <w:lang w:val="en-GB"/>
+        </w:rPr>
+        <w:t>rate</w:t>
+      </w:r>
+      <w:proofErr w:type="gramEnd"/>
+      <w:r>
+        <w:rPr>
+          <w:rFonts w:asciiTheme="minorHAnsi" w:hAnsiTheme="minorHAnsi" w:cstheme="minorHAnsi"/>
+          <w:lang w:val="en-GB"/>
+        </w:rPr>
+        <w:t xml:space="preserve"> </w:t>
+      </w:r>
+      <w:r>
+        <w:rPr>
+          <w:rFonts w:asciiTheme="minorHAnsi" w:hAnsiTheme="minorHAnsi" w:cstheme="minorHAnsi"/>
+          <w:lang w:val="en-GB"/>
+        </w:rPr>
+        <w:t>the user can</w:t>
+      </w:r>
+      <w:r>
+        <w:rPr>
+          <w:rFonts w:asciiTheme="minorHAnsi" w:hAnsiTheme="minorHAnsi" w:cstheme="minorHAnsi"/>
+          <w:lang w:val="en-GB"/>
+        </w:rPr>
+        <w:t xml:space="preserve"> set how high the total expenses per month may be.</w:t>
+      </w:r>
+      <w:r>
+        <w:rPr>
+          <w:rFonts w:asciiTheme="minorHAnsi" w:hAnsiTheme="minorHAnsi" w:cstheme="minorHAnsi"/>
+          <w:lang w:val="en-GB"/>
+        </w:rPr>
+        <w:t xml:space="preserve">  On the main page the user can see his expanses</w:t>
+      </w:r>
+      <w:r>
+        <w:rPr>
+          <w:rFonts w:asciiTheme="minorHAnsi" w:hAnsiTheme="minorHAnsi" w:cstheme="minorHAnsi"/>
+          <w:lang w:val="en-GB"/>
+        </w:rPr>
+        <w:t xml:space="preserve"> organized in different categories. The user can set individual budgets for all categories and sees on the main page as well how much money he has left to spend for each category.</w:t>
+      </w:r>
+    </w:p>
+    <w:p>
+      <w:pPr>
+        <w:pStyle w:val="PlainText"/>
         <w:rPr>
           <w:rFonts w:asciiTheme="minorHAnsi" w:hAnsiTheme="minorHAnsi" w:cstheme="minorHAnsi"/>
           <w:b/>
@@ -891,35 +1112,52 @@
     </w:p>
     <w:p>
       <w:pPr>
-        <w:pStyle w:val="NurText"/>
-        <w:rPr>
-          <w:rFonts w:asciiTheme="minorHAnsi" w:hAnsiTheme="minorHAnsi" w:cstheme="minorHAnsi"/>
-          <w:lang w:val="en-GB"/>
-        </w:rPr>
-      </w:pPr>
-      <w:r>
-        <w:rPr>
-          <w:rFonts w:asciiTheme="minorHAnsi" w:hAnsiTheme="minorHAnsi" w:cstheme="minorHAnsi"/>
-          <w:lang w:val="en-GB"/>
-        </w:rPr>
-        <w:t>Functional requirements describe the high-level functionality of the system. This section list all functional requirements and additionally presents the dependencies between them.</w:t>
-      </w:r>
-    </w:p>
-    <w:p>
-      <w:pPr>
-        <w:pStyle w:val="NurText"/>
-        <w:rPr>
-          <w:rFonts w:asciiTheme="minorHAnsi" w:hAnsiTheme="minorHAnsi" w:cstheme="minorHAnsi"/>
-          <w:b/>
-          <w:lang w:val="en-GB"/>
-        </w:rPr>
-      </w:pPr>
-      <w:r>
-        <w:rPr>
-          <w:rFonts w:asciiTheme="minorHAnsi" w:hAnsiTheme="minorHAnsi" w:cstheme="minorHAnsi"/>
-          <w:b/>
-          <w:lang w:val="en-GB"/>
-        </w:rPr>
+        <w:pStyle w:val="PlainText"/>
+        <w:rPr>
+          <w:rFonts w:asciiTheme="minorHAnsi" w:hAnsiTheme="minorHAnsi" w:cstheme="minorHAnsi"/>
+          <w:lang w:val="en-GB"/>
+        </w:rPr>
+      </w:pPr>
+      <w:r>
+        <w:rPr>
+          <w:rFonts w:asciiTheme="minorHAnsi" w:hAnsiTheme="minorHAnsi" w:cstheme="minorHAnsi"/>
+          <w:lang w:val="en-GB"/>
+        </w:rPr>
+        <w:t xml:space="preserve">Functional requirements describe the high-level functionality of the system. This section </w:t>
+      </w:r>
+      <w:proofErr w:type="gramStart"/>
+      <w:r>
+        <w:rPr>
+          <w:rFonts w:asciiTheme="minorHAnsi" w:hAnsiTheme="minorHAnsi" w:cstheme="minorHAnsi"/>
+          <w:lang w:val="en-GB"/>
+        </w:rPr>
+        <w:t>list</w:t>
+      </w:r>
+      <w:proofErr w:type="gramEnd"/>
+      <w:r>
+        <w:rPr>
+          <w:rFonts w:asciiTheme="minorHAnsi" w:hAnsiTheme="minorHAnsi" w:cstheme="minorHAnsi"/>
+          <w:lang w:val="en-GB"/>
+        </w:rPr>
+        <w:t xml:space="preserve"> all functional requirements and additionally presents the dependencies between them.</w:t>
+      </w:r>
+    </w:p>
+    <w:p>
+      <w:pPr>
+        <w:pStyle w:val="PlainText"/>
+        <w:rPr>
+          <w:rFonts w:asciiTheme="minorHAnsi" w:hAnsiTheme="minorHAnsi" w:cstheme="minorHAnsi"/>
+          <w:b/>
+          <w:lang w:val="en-GB"/>
+        </w:rPr>
+      </w:pPr>
+      <w:r>
+        <w:rPr>
+          <w:rFonts w:asciiTheme="minorHAnsi" w:hAnsiTheme="minorHAnsi" w:cstheme="minorHAnsi"/>
+          <w:b/>
+          <w:lang w:val="en-GB"/>
+        </w:rPr>
+        <w:lastRenderedPageBreak/>
         <w:t>2.3</w:t>
       </w:r>
       <w:r>
@@ -929,41 +1167,66 @@
           <w:lang w:val="en-GB"/>
         </w:rPr>
         <w:tab/>
-        <w:t>Nonfunctional requirements</w:t>
-      </w:r>
-    </w:p>
-    <w:p>
-      <w:pPr>
-        <w:pStyle w:val="NurText"/>
-        <w:rPr>
-          <w:rFonts w:asciiTheme="minorHAnsi" w:hAnsiTheme="minorHAnsi" w:cstheme="minorHAnsi"/>
-          <w:lang w:val="en-GB"/>
-        </w:rPr>
-      </w:pPr>
-      <w:r>
-        <w:rPr>
-          <w:rFonts w:asciiTheme="minorHAnsi" w:hAnsiTheme="minorHAnsi" w:cstheme="minorHAnsi"/>
-          <w:lang w:val="en-GB"/>
-        </w:rPr>
-        <w:t xml:space="preserve">Nonfunctional requirements describe user-level requirements that are not directly related to functionality. This includes usability, reliability, performance, supportability, implementation, interface, operational, packaging, and legal requirements. The section list all these non-functional requirements and additionally presents the dependencies between them. </w:t>
-      </w:r>
-    </w:p>
-    <w:p>
-      <w:pPr>
-        <w:pStyle w:val="NurText"/>
-        <w:rPr>
-          <w:rFonts w:asciiTheme="minorHAnsi" w:hAnsiTheme="minorHAnsi" w:cstheme="minorHAnsi"/>
-          <w:b/>
-          <w:lang w:val="en-GB"/>
-        </w:rPr>
-      </w:pPr>
-      <w:r>
-        <w:rPr>
-          <w:rFonts w:asciiTheme="minorHAnsi" w:hAnsiTheme="minorHAnsi" w:cstheme="minorHAnsi"/>
-          <w:b/>
-          <w:lang w:val="en-GB"/>
-        </w:rPr>
-        <w:lastRenderedPageBreak/>
+      </w:r>
+      <w:proofErr w:type="spellStart"/>
+      <w:r>
+        <w:rPr>
+          <w:rFonts w:asciiTheme="minorHAnsi" w:hAnsiTheme="minorHAnsi" w:cstheme="minorHAnsi"/>
+          <w:b/>
+          <w:lang w:val="en-GB"/>
+        </w:rPr>
+        <w:t>Nonfunctional</w:t>
+      </w:r>
+      <w:proofErr w:type="spellEnd"/>
+      <w:r>
+        <w:rPr>
+          <w:rFonts w:asciiTheme="minorHAnsi" w:hAnsiTheme="minorHAnsi" w:cstheme="minorHAnsi"/>
+          <w:b/>
+          <w:lang w:val="en-GB"/>
+        </w:rPr>
+        <w:t xml:space="preserve"> requirements</w:t>
+      </w:r>
+    </w:p>
+    <w:p>
+      <w:pPr>
+        <w:pStyle w:val="PlainText"/>
+        <w:rPr>
+          <w:rFonts w:asciiTheme="minorHAnsi" w:hAnsiTheme="minorHAnsi" w:cstheme="minorHAnsi"/>
+          <w:lang w:val="en-GB"/>
+        </w:rPr>
+      </w:pPr>
+      <w:proofErr w:type="spellStart"/>
+      <w:r>
+        <w:rPr>
+          <w:rFonts w:asciiTheme="minorHAnsi" w:hAnsiTheme="minorHAnsi" w:cstheme="minorHAnsi"/>
+          <w:lang w:val="en-GB"/>
+        </w:rPr>
+        <w:t>Nonfunctional</w:t>
+      </w:r>
+      <w:proofErr w:type="spellEnd"/>
+      <w:r>
+        <w:rPr>
+          <w:rFonts w:asciiTheme="minorHAnsi" w:hAnsiTheme="minorHAnsi" w:cstheme="minorHAnsi"/>
+          <w:lang w:val="en-GB"/>
+        </w:rPr>
+        <w:t xml:space="preserve"> requirements describe user-level requirements that are not directly related to functionality. This includes usability, reliability, performance, supportability, implementation, interface, operational, packaging, and legal requirements. The section list all these non-functional requirements and additionally presents the dependencies between them. </w:t>
+      </w:r>
+    </w:p>
+    <w:p>
+      <w:pPr>
+        <w:pStyle w:val="PlainText"/>
+        <w:rPr>
+          <w:rFonts w:asciiTheme="minorHAnsi" w:hAnsiTheme="minorHAnsi" w:cstheme="minorHAnsi"/>
+          <w:b/>
+          <w:lang w:val="en-GB"/>
+        </w:rPr>
+      </w:pPr>
+      <w:r>
+        <w:rPr>
+          <w:rFonts w:asciiTheme="minorHAnsi" w:hAnsiTheme="minorHAnsi" w:cstheme="minorHAnsi"/>
+          <w:b/>
+          <w:lang w:val="en-GB"/>
+        </w:rPr>
         <w:t>2.4</w:t>
       </w:r>
       <w:r>
@@ -978,7 +1241,7 @@
     </w:p>
     <w:p>
       <w:pPr>
-        <w:pStyle w:val="NurText"/>
+        <w:pStyle w:val="PlainText"/>
         <w:rPr>
           <w:rFonts w:asciiTheme="minorHAnsi" w:hAnsiTheme="minorHAnsi" w:cstheme="minorHAnsi"/>
           <w:lang w:val="en-GB"/>
@@ -994,7 +1257,7 @@
     </w:p>
     <w:p>
       <w:pPr>
-        <w:pStyle w:val="NurText"/>
+        <w:pStyle w:val="PlainText"/>
         <w:rPr>
           <w:rFonts w:asciiTheme="minorHAnsi" w:hAnsiTheme="minorHAnsi" w:cstheme="minorHAnsi"/>
           <w:b/>
@@ -1021,7 +1284,7 @@
     </w:p>
     <w:p>
       <w:pPr>
-        <w:pStyle w:val="NurText"/>
+        <w:pStyle w:val="PlainText"/>
         <w:rPr>
           <w:rFonts w:asciiTheme="minorHAnsi" w:hAnsiTheme="minorHAnsi" w:cstheme="minorHAnsi"/>
           <w:b/>
@@ -1048,7 +1311,7 @@
     </w:p>
     <w:p>
       <w:pPr>
-        <w:pStyle w:val="NurText"/>
+        <w:pStyle w:val="PlainText"/>
         <w:rPr>
           <w:rFonts w:asciiTheme="minorHAnsi" w:hAnsiTheme="minorHAnsi" w:cstheme="minorHAnsi"/>
           <w:b/>
@@ -1075,7 +1338,7 @@
     </w:p>
     <w:p>
       <w:pPr>
-        <w:pStyle w:val="NurText"/>
+        <w:pStyle w:val="PlainText"/>
         <w:rPr>
           <w:rFonts w:asciiTheme="minorHAnsi" w:hAnsiTheme="minorHAnsi" w:cstheme="minorHAnsi"/>
           <w:b/>
@@ -1097,12 +1360,22 @@
           <w:lang w:val="en-GB"/>
         </w:rPr>
         <w:tab/>
-        <w:t>User interface mockups</w:t>
-      </w:r>
-    </w:p>
-    <w:p>
-      <w:pPr>
-        <w:pStyle w:val="NurText"/>
+        <w:t xml:space="preserve">User interface </w:t>
+      </w:r>
+      <w:proofErr w:type="spellStart"/>
+      <w:r>
+        <w:rPr>
+          <w:rFonts w:asciiTheme="minorHAnsi" w:hAnsiTheme="minorHAnsi" w:cstheme="minorHAnsi"/>
+          <w:b/>
+          <w:lang w:val="en-GB"/>
+        </w:rPr>
+        <w:t>mockups</w:t>
+      </w:r>
+      <w:proofErr w:type="spellEnd"/>
+    </w:p>
+    <w:p>
+      <w:pPr>
+        <w:pStyle w:val="PlainText"/>
         <w:rPr>
           <w:rFonts w:asciiTheme="minorHAnsi" w:hAnsiTheme="minorHAnsi" w:cstheme="minorHAnsi"/>
           <w:b/>
@@ -1129,23 +1402,39 @@
     </w:p>
     <w:p>
       <w:pPr>
-        <w:pStyle w:val="NurText"/>
-        <w:rPr>
-          <w:rFonts w:asciiTheme="minorHAnsi" w:hAnsiTheme="minorHAnsi" w:cstheme="minorHAnsi"/>
-          <w:lang w:val="en-GB"/>
-        </w:rPr>
-      </w:pPr>
-      <w:r>
-        <w:rPr>
-          <w:rFonts w:asciiTheme="minorHAnsi" w:hAnsiTheme="minorHAnsi" w:cstheme="minorHAnsi"/>
-          <w:lang w:val="en-GB"/>
-        </w:rPr>
-        <w:t>A glossary of important terms used in the project and in the system model ensures consistency in the specification and a common understanding of terms used by the client.</w:t>
-      </w:r>
-    </w:p>
-    <w:p>
-      <w:pPr>
-        <w:pStyle w:val="NurText"/>
+        <w:pStyle w:val="PlainText"/>
+        <w:rPr>
+          <w:rFonts w:asciiTheme="minorHAnsi" w:hAnsiTheme="minorHAnsi" w:cstheme="minorHAnsi"/>
+          <w:lang w:val="en-GB"/>
+        </w:rPr>
+      </w:pPr>
+      <w:r>
+        <w:rPr>
+          <w:rFonts w:asciiTheme="minorHAnsi" w:hAnsiTheme="minorHAnsi" w:cstheme="minorHAnsi"/>
+          <w:lang w:val="en-GB"/>
+        </w:rPr>
+        <w:t xml:space="preserve">A glossary of important terms used in the project and in the </w:t>
+      </w:r>
+      <w:proofErr w:type="gramStart"/>
+      <w:r>
+        <w:rPr>
+          <w:rFonts w:asciiTheme="minorHAnsi" w:hAnsiTheme="minorHAnsi" w:cstheme="minorHAnsi"/>
+          <w:lang w:val="en-GB"/>
+        </w:rPr>
+        <w:t>system</w:t>
+      </w:r>
+      <w:proofErr w:type="gramEnd"/>
+      <w:r>
+        <w:rPr>
+          <w:rFonts w:asciiTheme="minorHAnsi" w:hAnsiTheme="minorHAnsi" w:cstheme="minorHAnsi"/>
+          <w:lang w:val="en-GB"/>
+        </w:rPr>
+        <w:t xml:space="preserve"> model ensures consistency in the specification and a common understanding of terms used by the client.</w:t>
+      </w:r>
+    </w:p>
+    <w:p>
+      <w:pPr>
+        <w:pStyle w:val="PlainText"/>
         <w:rPr>
           <w:rFonts w:asciiTheme="minorHAnsi" w:hAnsiTheme="minorHAnsi" w:cstheme="minorHAnsi"/>
           <w:lang w:val="en-GB"/>
@@ -1794,17 +2083,17 @@
     <w:lsdException w:name="Unresolved Mention" w:semiHidden="1" w:unhideWhenUsed="1"/>
     <w:lsdException w:name="Smart Link" w:semiHidden="1" w:unhideWhenUsed="1"/>
   </w:latentStyles>
-  <w:style w:type="paragraph" w:default="1" w:styleId="Standard">
+  <w:style w:type="paragraph" w:default="1" w:styleId="Normal">
     <w:name w:val="Normal"/>
     <w:qFormat/>
   </w:style>
-  <w:style w:type="character" w:default="1" w:styleId="Absatz-Standardschriftart">
+  <w:style w:type="character" w:default="1" w:styleId="DefaultParagraphFont">
     <w:name w:val="Default Paragraph Font"/>
     <w:uiPriority w:val="1"/>
     <w:semiHidden/>
     <w:unhideWhenUsed/>
   </w:style>
-  <w:style w:type="table" w:default="1" w:styleId="NormaleTabelle">
+  <w:style w:type="table" w:default="1" w:styleId="TableNormal">
     <w:name w:val="Normal Table"/>
     <w:uiPriority w:val="99"/>
     <w:semiHidden/>
@@ -1819,16 +2108,16 @@
       </w:tblCellMar>
     </w:tblPr>
   </w:style>
-  <w:style w:type="numbering" w:default="1" w:styleId="KeineListe">
+  <w:style w:type="numbering" w:default="1" w:styleId="NoList">
     <w:name w:val="No List"/>
     <w:uiPriority w:val="99"/>
     <w:semiHidden/>
     <w:unhideWhenUsed/>
   </w:style>
-  <w:style w:type="paragraph" w:styleId="NurText">
+  <w:style w:type="paragraph" w:styleId="PlainText">
     <w:name w:val="Plain Text"/>
-    <w:basedOn w:val="Standard"/>
-    <w:link w:val="NurTextZchn"/>
+    <w:basedOn w:val="Normal"/>
+    <w:link w:val="PlainTextChar"/>
     <w:uiPriority w:val="99"/>
     <w:unhideWhenUsed/>
     <w:rsid w:val="003E54A0"/>
@@ -1841,10 +2130,10 @@
       <w:szCs w:val="21"/>
     </w:rPr>
   </w:style>
-  <w:style w:type="character" w:customStyle="1" w:styleId="NurTextZchn">
-    <w:name w:val="Nur Text Zchn"/>
-    <w:basedOn w:val="Absatz-Standardschriftart"/>
-    <w:link w:val="NurText"/>
+  <w:style w:type="character" w:customStyle="1" w:styleId="PlainTextChar">
+    <w:name w:val="Plain Text Char"/>
+    <w:basedOn w:val="DefaultParagraphFont"/>
+    <w:link w:val="PlainText"/>
     <w:uiPriority w:val="99"/>
     <w:rsid w:val="003E54A0"/>
     <w:rPr>

</xml_diff>

<commit_message>
Add functional and non functional requirements to the RAD
</commit_message>
<xml_diff>
--- a/RAD.docx
+++ b/RAD.docx
@@ -1,10 +1,10 @@
 
 <file path=word/document.xml><?xml version="1.0" encoding="utf-8"?>
-<w:document xmlns:wpc="http://schemas.microsoft.com/office/word/2010/wordprocessingCanvas" xmlns:cx="http://schemas.microsoft.com/office/drawing/2014/chartex" xmlns:cx1="http://schemas.microsoft.com/office/drawing/2015/9/8/chartex" xmlns:cx2="http://schemas.microsoft.com/office/drawing/2015/10/21/chartex" xmlns:cx3="http://schemas.microsoft.com/office/drawing/2016/5/9/chartex" xmlns:cx4="http://schemas.microsoft.com/office/drawing/2016/5/10/chartex" xmlns:cx5="http://schemas.microsoft.com/office/drawing/2016/5/11/chartex" xmlns:cx6="http://schemas.microsoft.com/office/drawing/2016/5/12/chartex" xmlns:cx7="http://schemas.microsoft.com/office/drawing/2016/5/13/chartex" xmlns:cx8="http://schemas.microsoft.com/office/drawing/2016/5/14/chartex" xmlns:mc="http://schemas.openxmlformats.org/markup-compatibility/2006" xmlns:aink="http://schemas.microsoft.com/office/drawing/2016/ink" xmlns:am3d="http://schemas.microsoft.com/office/drawing/2017/model3d" xmlns:o="urn:schemas-microsoft-com:office:office" xmlns:r="http://schemas.openxmlformats.org/officeDocument/2006/relationships" xmlns:m="http://schemas.openxmlformats.org/officeDocument/2006/math" xmlns:v="urn:schemas-microsoft-com:vml" xmlns:wp14="http://schemas.microsoft.com/office/word/2010/wordprocessingDrawing" xmlns:wp="http://schemas.openxmlformats.org/drawingml/2006/wordprocessingDrawing" xmlns:w10="urn:schemas-microsoft-com:office:word" xmlns:w="http://schemas.openxmlformats.org/wordprocessingml/2006/main" xmlns:w14="http://schemas.microsoft.com/office/word/2010/wordml" xmlns:w15="http://schemas.microsoft.com/office/word/2012/wordml" xmlns:w16cex="http://schemas.microsoft.com/office/word/2018/wordml/cex" xmlns:w16cid="http://schemas.microsoft.com/office/word/2016/wordml/cid" xmlns:w16="http://schemas.microsoft.com/office/word/2018/wordml" xmlns:w16se="http://schemas.microsoft.com/office/word/2015/wordml/symex" xmlns:wpg="http://schemas.microsoft.com/office/word/2010/wordprocessingGroup" xmlns:wpi="http://schemas.microsoft.com/office/word/2010/wordprocessingInk" xmlns:wne="http://schemas.microsoft.com/office/word/2006/wordml" xmlns:wps="http://schemas.microsoft.com/office/word/2010/wordprocessingShape" mc:Ignorable="w14 w15 w16se w16cid w16 w16cex wp14">
+<w:document xmlns:wpc="http://schemas.microsoft.com/office/word/2010/wordprocessingCanvas" xmlns:cx="http://schemas.microsoft.com/office/drawing/2014/chartex" xmlns:cx1="http://schemas.microsoft.com/office/drawing/2015/9/8/chartex" xmlns:cx2="http://schemas.microsoft.com/office/drawing/2015/10/21/chartex" xmlns:cx3="http://schemas.microsoft.com/office/drawing/2016/5/9/chartex" xmlns:cx4="http://schemas.microsoft.com/office/drawing/2016/5/10/chartex" xmlns:cx5="http://schemas.microsoft.com/office/drawing/2016/5/11/chartex" xmlns:cx6="http://schemas.microsoft.com/office/drawing/2016/5/12/chartex" xmlns:cx7="http://schemas.microsoft.com/office/drawing/2016/5/13/chartex" xmlns:cx8="http://schemas.microsoft.com/office/drawing/2016/5/14/chartex" xmlns:mc="http://schemas.openxmlformats.org/markup-compatibility/2006" xmlns:aink="http://schemas.microsoft.com/office/drawing/2016/ink" xmlns:am3d="http://schemas.microsoft.com/office/drawing/2017/model3d" xmlns:o="urn:schemas-microsoft-com:office:office" xmlns:r="http://schemas.openxmlformats.org/officeDocument/2006/relationships" xmlns:m="http://schemas.openxmlformats.org/officeDocument/2006/math" xmlns:v="urn:schemas-microsoft-com:vml" xmlns:wp14="http://schemas.microsoft.com/office/word/2010/wordprocessingDrawing" xmlns:wp="http://schemas.openxmlformats.org/drawingml/2006/wordprocessingDrawing" xmlns:w10="urn:schemas-microsoft-com:office:word" xmlns:w="http://schemas.openxmlformats.org/wordprocessingml/2006/main" xmlns:w14="http://schemas.microsoft.com/office/word/2010/wordml" xmlns:w15="http://schemas.microsoft.com/office/word/2012/wordml" xmlns:w16cid="http://schemas.microsoft.com/office/word/2016/wordml/cid" xmlns:w16se="http://schemas.microsoft.com/office/word/2015/wordml/symex" xmlns:wpg="http://schemas.microsoft.com/office/word/2010/wordprocessingGroup" xmlns:wpi="http://schemas.microsoft.com/office/word/2010/wordprocessingInk" xmlns:wne="http://schemas.microsoft.com/office/word/2006/wordml" xmlns:wps="http://schemas.microsoft.com/office/word/2010/wordprocessingShape" mc:Ignorable="w14 w15 w16se w16cid wp14">
   <w:body>
     <w:p>
       <w:pPr>
-        <w:pStyle w:val="PlainText"/>
+        <w:pStyle w:val="NurText"/>
         <w:rPr>
           <w:rFonts w:asciiTheme="minorHAnsi" w:hAnsiTheme="minorHAnsi" w:cstheme="minorHAnsi"/>
           <w:b/>
@@ -26,7 +26,7 @@
     </w:p>
     <w:p>
       <w:pPr>
-        <w:pStyle w:val="PlainText"/>
+        <w:pStyle w:val="NurText"/>
         <w:rPr>
           <w:rFonts w:asciiTheme="minorHAnsi" w:hAnsiTheme="minorHAnsi" w:cstheme="minorHAnsi"/>
           <w:lang w:val="en-GB"/>
@@ -42,7 +42,7 @@
     </w:p>
     <w:p>
       <w:pPr>
-        <w:pStyle w:val="PlainText"/>
+        <w:pStyle w:val="NurText"/>
         <w:rPr>
           <w:rFonts w:asciiTheme="minorHAnsi" w:hAnsiTheme="minorHAnsi" w:cstheme="minorHAnsi"/>
           <w:lang w:val="en-GB"/>
@@ -74,7 +74,7 @@
     </w:p>
     <w:p>
       <w:pPr>
-        <w:pStyle w:val="PlainText"/>
+        <w:pStyle w:val="NurText"/>
         <w:rPr>
           <w:rFonts w:asciiTheme="minorHAnsi" w:hAnsiTheme="minorHAnsi" w:cstheme="minorHAnsi"/>
           <w:lang w:val="en-GB"/>
@@ -90,7 +90,7 @@
     </w:p>
     <w:p>
       <w:pPr>
-        <w:pStyle w:val="PlainText"/>
+        <w:pStyle w:val="NurText"/>
         <w:rPr>
           <w:rFonts w:asciiTheme="minorHAnsi" w:hAnsiTheme="minorHAnsi" w:cstheme="minorHAnsi"/>
           <w:lang w:val="en-GB"/>
@@ -136,7 +136,7 @@
     </w:p>
     <w:p>
       <w:pPr>
-        <w:pStyle w:val="PlainText"/>
+        <w:pStyle w:val="NurText"/>
         <w:ind w:firstLine="708"/>
         <w:rPr>
           <w:rFonts w:asciiTheme="minorHAnsi" w:hAnsiTheme="minorHAnsi" w:cstheme="minorHAnsi"/>
@@ -161,7 +161,7 @@
     </w:p>
     <w:p>
       <w:pPr>
-        <w:pStyle w:val="PlainText"/>
+        <w:pStyle w:val="NurText"/>
         <w:ind w:firstLine="708"/>
         <w:rPr>
           <w:rFonts w:asciiTheme="minorHAnsi" w:hAnsiTheme="minorHAnsi" w:cstheme="minorHAnsi"/>
@@ -186,7 +186,7 @@
     </w:p>
     <w:p>
       <w:pPr>
-        <w:pStyle w:val="PlainText"/>
+        <w:pStyle w:val="NurText"/>
         <w:ind w:firstLine="708"/>
         <w:rPr>
           <w:rFonts w:asciiTheme="minorHAnsi" w:hAnsiTheme="minorHAnsi" w:cstheme="minorHAnsi"/>
@@ -211,7 +211,7 @@
     </w:p>
     <w:p>
       <w:pPr>
-        <w:pStyle w:val="PlainText"/>
+        <w:pStyle w:val="NurText"/>
         <w:ind w:firstLine="708"/>
         <w:rPr>
           <w:rFonts w:asciiTheme="minorHAnsi" w:hAnsiTheme="minorHAnsi" w:cstheme="minorHAnsi"/>
@@ -236,7 +236,7 @@
     </w:p>
     <w:p>
       <w:pPr>
-        <w:pStyle w:val="PlainText"/>
+        <w:pStyle w:val="NurText"/>
         <w:rPr>
           <w:rFonts w:asciiTheme="minorHAnsi" w:hAnsiTheme="minorHAnsi" w:cstheme="minorHAnsi"/>
           <w:lang w:val="en-GB"/>
@@ -260,7 +260,7 @@
     </w:p>
     <w:p>
       <w:pPr>
-        <w:pStyle w:val="PlainText"/>
+        <w:pStyle w:val="NurText"/>
         <w:ind w:firstLine="708"/>
         <w:rPr>
           <w:rFonts w:asciiTheme="minorHAnsi" w:hAnsiTheme="minorHAnsi" w:cstheme="minorHAnsi"/>
@@ -307,7 +307,7 @@
     </w:p>
     <w:p>
       <w:pPr>
-        <w:pStyle w:val="PlainText"/>
+        <w:pStyle w:val="NurText"/>
         <w:ind w:firstLine="708"/>
         <w:rPr>
           <w:rFonts w:asciiTheme="minorHAnsi" w:hAnsiTheme="minorHAnsi" w:cstheme="minorHAnsi"/>
@@ -347,7 +347,7 @@
     </w:p>
     <w:p>
       <w:pPr>
-        <w:pStyle w:val="PlainText"/>
+        <w:pStyle w:val="NurText"/>
         <w:ind w:firstLine="708"/>
         <w:rPr>
           <w:rFonts w:asciiTheme="minorHAnsi" w:hAnsiTheme="minorHAnsi" w:cstheme="minorHAnsi"/>
@@ -395,7 +395,7 @@
     </w:p>
     <w:p>
       <w:pPr>
-        <w:pStyle w:val="PlainText"/>
+        <w:pStyle w:val="NurText"/>
         <w:ind w:firstLine="708"/>
         <w:rPr>
           <w:rFonts w:asciiTheme="minorHAnsi" w:hAnsiTheme="minorHAnsi" w:cstheme="minorHAnsi"/>
@@ -442,7 +442,7 @@
     </w:p>
     <w:p>
       <w:pPr>
-        <w:pStyle w:val="PlainText"/>
+        <w:pStyle w:val="NurText"/>
         <w:rPr>
           <w:rFonts w:asciiTheme="minorHAnsi" w:hAnsiTheme="minorHAnsi" w:cstheme="minorHAnsi"/>
           <w:lang w:val="en-GB"/>
@@ -466,16 +466,16 @@
     </w:p>
     <w:p>
       <w:pPr>
-        <w:pStyle w:val="PlainText"/>
-        <w:rPr>
-          <w:rFonts w:asciiTheme="minorHAnsi" w:hAnsiTheme="minorHAnsi" w:cstheme="minorHAnsi"/>
-          <w:lang w:val="en-GB"/>
-        </w:rPr>
-      </w:pPr>
-    </w:p>
-    <w:p>
-      <w:pPr>
-        <w:pStyle w:val="PlainText"/>
+        <w:pStyle w:val="NurText"/>
+        <w:rPr>
+          <w:rFonts w:asciiTheme="minorHAnsi" w:hAnsiTheme="minorHAnsi" w:cstheme="minorHAnsi"/>
+          <w:lang w:val="en-GB"/>
+        </w:rPr>
+      </w:pPr>
+    </w:p>
+    <w:p>
+      <w:pPr>
+        <w:pStyle w:val="NurText"/>
         <w:rPr>
           <w:rFonts w:asciiTheme="minorHAnsi" w:hAnsiTheme="minorHAnsi" w:cstheme="minorHAnsi"/>
           <w:b/>
@@ -502,7 +502,7 @@
     </w:p>
     <w:p>
       <w:pPr>
-        <w:pStyle w:val="PlainText"/>
+        <w:pStyle w:val="NurText"/>
         <w:rPr>
           <w:rFonts w:asciiTheme="minorHAnsi" w:hAnsiTheme="minorHAnsi" w:cstheme="minorHAnsi"/>
           <w:lang w:val="en-GB"/>
@@ -518,7 +518,7 @@
     </w:p>
     <w:p>
       <w:pPr>
-        <w:pStyle w:val="PlainText"/>
+        <w:pStyle w:val="NurText"/>
         <w:numPr>
           <w:ilvl w:val="1"/>
           <w:numId w:val="1"/>
@@ -540,7 +540,7 @@
     </w:p>
     <w:p>
       <w:pPr>
-        <w:pStyle w:val="PlainText"/>
+        <w:pStyle w:val="NurText"/>
         <w:rPr>
           <w:rFonts w:asciiTheme="minorHAnsi" w:hAnsiTheme="minorHAnsi" w:cstheme="minorHAnsi"/>
           <w:lang w:val="en-GB"/>
@@ -556,7 +556,7 @@
     </w:p>
     <w:p>
       <w:pPr>
-        <w:pStyle w:val="PlainText"/>
+        <w:pStyle w:val="NurText"/>
         <w:numPr>
           <w:ilvl w:val="1"/>
           <w:numId w:val="1"/>
@@ -578,7 +578,7 @@
     </w:p>
     <w:p>
       <w:pPr>
-        <w:pStyle w:val="PlainText"/>
+        <w:pStyle w:val="NurText"/>
         <w:rPr>
           <w:rFonts w:asciiTheme="minorHAnsi" w:hAnsiTheme="minorHAnsi" w:cstheme="minorHAnsi"/>
           <w:lang w:val="en-GB"/>
@@ -594,7 +594,7 @@
     </w:p>
     <w:p>
       <w:pPr>
-        <w:pStyle w:val="PlainText"/>
+        <w:pStyle w:val="NurText"/>
         <w:numPr>
           <w:ilvl w:val="0"/>
           <w:numId w:val="2"/>
@@ -614,7 +614,7 @@
     </w:p>
     <w:p>
       <w:pPr>
-        <w:pStyle w:val="PlainText"/>
+        <w:pStyle w:val="NurText"/>
         <w:numPr>
           <w:ilvl w:val="0"/>
           <w:numId w:val="2"/>
@@ -634,7 +634,7 @@
     </w:p>
     <w:p>
       <w:pPr>
-        <w:pStyle w:val="PlainText"/>
+        <w:pStyle w:val="NurText"/>
         <w:numPr>
           <w:ilvl w:val="0"/>
           <w:numId w:val="2"/>
@@ -654,7 +654,7 @@
     </w:p>
     <w:p>
       <w:pPr>
-        <w:pStyle w:val="PlainText"/>
+        <w:pStyle w:val="NurText"/>
         <w:numPr>
           <w:ilvl w:val="0"/>
           <w:numId w:val="2"/>
@@ -674,7 +674,7 @@
     </w:p>
     <w:p>
       <w:pPr>
-        <w:pStyle w:val="PlainText"/>
+        <w:pStyle w:val="NurText"/>
         <w:numPr>
           <w:ilvl w:val="0"/>
           <w:numId w:val="2"/>
@@ -694,7 +694,7 @@
     </w:p>
     <w:p>
       <w:pPr>
-        <w:pStyle w:val="PlainText"/>
+        <w:pStyle w:val="NurText"/>
         <w:numPr>
           <w:ilvl w:val="0"/>
           <w:numId w:val="2"/>
@@ -714,16 +714,16 @@
     </w:p>
     <w:p>
       <w:pPr>
-        <w:pStyle w:val="PlainText"/>
-        <w:rPr>
-          <w:rFonts w:asciiTheme="minorHAnsi" w:hAnsiTheme="minorHAnsi" w:cstheme="minorHAnsi"/>
-          <w:lang w:val="en-GB"/>
-        </w:rPr>
-      </w:pPr>
-    </w:p>
-    <w:p>
-      <w:pPr>
-        <w:pStyle w:val="PlainText"/>
+        <w:pStyle w:val="NurText"/>
+        <w:rPr>
+          <w:rFonts w:asciiTheme="minorHAnsi" w:hAnsiTheme="minorHAnsi" w:cstheme="minorHAnsi"/>
+          <w:lang w:val="en-GB"/>
+        </w:rPr>
+      </w:pPr>
+    </w:p>
+    <w:p>
+      <w:pPr>
+        <w:pStyle w:val="NurText"/>
         <w:numPr>
           <w:ilvl w:val="1"/>
           <w:numId w:val="1"/>
@@ -745,7 +745,7 @@
     </w:p>
     <w:p>
       <w:pPr>
-        <w:pStyle w:val="PlainText"/>
+        <w:pStyle w:val="NurText"/>
         <w:rPr>
           <w:rFonts w:asciiTheme="minorHAnsi" w:hAnsiTheme="minorHAnsi" w:cstheme="minorHAnsi"/>
           <w:lang w:val="en-GB"/>
@@ -761,16 +761,16 @@
     </w:p>
     <w:p>
       <w:pPr>
-        <w:pStyle w:val="PlainText"/>
-        <w:rPr>
-          <w:rFonts w:asciiTheme="minorHAnsi" w:hAnsiTheme="minorHAnsi" w:cstheme="minorHAnsi"/>
-          <w:lang w:val="en-GB"/>
-        </w:rPr>
-      </w:pPr>
-    </w:p>
-    <w:p>
-      <w:pPr>
-        <w:pStyle w:val="PlainText"/>
+        <w:pStyle w:val="NurText"/>
+        <w:rPr>
+          <w:rFonts w:asciiTheme="minorHAnsi" w:hAnsiTheme="minorHAnsi" w:cstheme="minorHAnsi"/>
+          <w:lang w:val="en-GB"/>
+        </w:rPr>
+      </w:pPr>
+    </w:p>
+    <w:p>
+      <w:pPr>
+        <w:pStyle w:val="NurText"/>
         <w:numPr>
           <w:ilvl w:val="1"/>
           <w:numId w:val="1"/>
@@ -792,7 +792,7 @@
     </w:p>
     <w:p>
       <w:pPr>
-        <w:pStyle w:val="PlainText"/>
+        <w:pStyle w:val="NurText"/>
         <w:rPr>
           <w:rFonts w:asciiTheme="minorHAnsi" w:hAnsiTheme="minorHAnsi" w:cstheme="minorHAnsi"/>
           <w:b/>
@@ -809,7 +809,7 @@
     </w:p>
     <w:p>
       <w:pPr>
-        <w:pStyle w:val="PlainText"/>
+        <w:pStyle w:val="NurText"/>
         <w:rPr>
           <w:rFonts w:asciiTheme="minorHAnsi" w:hAnsiTheme="minorHAnsi" w:cstheme="minorHAnsi"/>
           <w:b/>
@@ -836,7 +836,7 @@
     </w:p>
     <w:p>
       <w:pPr>
-        <w:pStyle w:val="PlainText"/>
+        <w:pStyle w:val="NurText"/>
         <w:rPr>
           <w:rFonts w:asciiTheme="minorHAnsi" w:hAnsiTheme="minorHAnsi" w:cstheme="minorHAnsi"/>
           <w:lang w:val="en-GB"/>
@@ -852,7 +852,7 @@
     </w:p>
     <w:p>
       <w:pPr>
-        <w:pStyle w:val="PlainText"/>
+        <w:pStyle w:val="NurText"/>
         <w:rPr>
           <w:rFonts w:asciiTheme="minorHAnsi" w:hAnsiTheme="minorHAnsi" w:cstheme="minorHAnsi"/>
           <w:b/>
@@ -917,7 +917,7 @@
     </w:p>
     <w:p>
       <w:pPr>
-        <w:pStyle w:val="PlainText"/>
+        <w:pStyle w:val="NurText"/>
         <w:tabs>
           <w:tab w:val="left" w:pos="5572"/>
         </w:tabs>
@@ -1085,19 +1085,56 @@
     </w:p>
     <w:p>
       <w:pPr>
-        <w:pStyle w:val="PlainText"/>
-        <w:rPr>
-          <w:rFonts w:asciiTheme="minorHAnsi" w:hAnsiTheme="minorHAnsi" w:cstheme="minorHAnsi"/>
-          <w:b/>
-          <w:lang w:val="en-GB"/>
-        </w:rPr>
-      </w:pPr>
-      <w:r>
-        <w:rPr>
-          <w:rFonts w:asciiTheme="minorHAnsi" w:hAnsiTheme="minorHAnsi" w:cstheme="minorHAnsi"/>
-          <w:b/>
-          <w:lang w:val="en-GB"/>
-        </w:rPr>
+        <w:pStyle w:val="NurText"/>
+        <w:tabs>
+          <w:tab w:val="left" w:pos="5572"/>
+        </w:tabs>
+        <w:rPr>
+          <w:rFonts w:asciiTheme="minorHAnsi" w:hAnsiTheme="minorHAnsi" w:cstheme="minorHAnsi"/>
+          <w:lang w:val="en-GB"/>
+        </w:rPr>
+      </w:pPr>
+    </w:p>
+    <w:p>
+      <w:pPr>
+        <w:pStyle w:val="NurText"/>
+        <w:tabs>
+          <w:tab w:val="left" w:pos="5572"/>
+        </w:tabs>
+        <w:rPr>
+          <w:rFonts w:asciiTheme="minorHAnsi" w:hAnsiTheme="minorHAnsi" w:cstheme="minorHAnsi"/>
+          <w:lang w:val="en-GB"/>
+        </w:rPr>
+      </w:pPr>
+    </w:p>
+    <w:p>
+      <w:pPr>
+        <w:pStyle w:val="NurText"/>
+        <w:tabs>
+          <w:tab w:val="left" w:pos="5572"/>
+        </w:tabs>
+        <w:rPr>
+          <w:rFonts w:asciiTheme="minorHAnsi" w:hAnsiTheme="minorHAnsi" w:cstheme="minorHAnsi"/>
+          <w:lang w:val="en-GB"/>
+        </w:rPr>
+      </w:pPr>
+    </w:p>
+    <w:p>
+      <w:pPr>
+        <w:pStyle w:val="NurText"/>
+        <w:rPr>
+          <w:rFonts w:asciiTheme="minorHAnsi" w:hAnsiTheme="minorHAnsi" w:cstheme="minorHAnsi"/>
+          <w:b/>
+          <w:lang w:val="en-GB"/>
+        </w:rPr>
+      </w:pPr>
+      <w:r>
+        <w:rPr>
+          <w:rFonts w:asciiTheme="minorHAnsi" w:hAnsiTheme="minorHAnsi" w:cstheme="minorHAnsi"/>
+          <w:b/>
+          <w:lang w:val="en-GB"/>
+        </w:rPr>
+        <w:lastRenderedPageBreak/>
         <w:t>2.2</w:t>
       </w:r>
       <w:r>
@@ -1112,7 +1149,7 @@
     </w:p>
     <w:p>
       <w:pPr>
-        <w:pStyle w:val="PlainText"/>
+        <w:pStyle w:val="NurText"/>
         <w:rPr>
           <w:rFonts w:asciiTheme="minorHAnsi" w:hAnsiTheme="minorHAnsi" w:cstheme="minorHAnsi"/>
           <w:lang w:val="en-GB"/>
@@ -1144,7 +1181,814 @@
     </w:p>
     <w:p>
       <w:pPr>
-        <w:pStyle w:val="PlainText"/>
+        <w:pStyle w:val="NurText"/>
+        <w:rPr>
+          <w:rFonts w:asciiTheme="minorHAnsi" w:hAnsiTheme="minorHAnsi" w:cstheme="minorHAnsi"/>
+          <w:lang w:val="en-GB"/>
+        </w:rPr>
+      </w:pPr>
+    </w:p>
+    <w:p>
+      <w:pPr>
+        <w:rPr>
+          <w:u w:val="single"/>
+          <w:lang w:val="en-GB"/>
+        </w:rPr>
+      </w:pPr>
+      <w:r>
+        <w:rPr>
+          <w:u w:val="single"/>
+          <w:lang w:val="en-GB"/>
+        </w:rPr>
+        <w:t xml:space="preserve">Functional Requirements (specific for the product): </w:t>
+      </w:r>
+    </w:p>
+    <w:p>
+      <w:pPr>
+        <w:pStyle w:val="Listenabsatz"/>
+        <w:numPr>
+          <w:ilvl w:val="0"/>
+          <w:numId w:val="3"/>
+        </w:numPr>
+        <w:rPr>
+          <w:lang w:val="en-GB"/>
+        </w:rPr>
+      </w:pPr>
+      <w:r>
+        <w:rPr>
+          <w:lang w:val="en-GB"/>
+        </w:rPr>
+        <w:t>Register and Login are necessary (including financial account details)</w:t>
+      </w:r>
+    </w:p>
+    <w:p>
+      <w:pPr>
+        <w:pStyle w:val="Listenabsatz"/>
+        <w:numPr>
+          <w:ilvl w:val="0"/>
+          <w:numId w:val="3"/>
+        </w:numPr>
+        <w:rPr>
+          <w:lang w:val="en-GB"/>
+        </w:rPr>
+      </w:pPr>
+      <w:r>
+        <w:rPr>
+          <w:lang w:val="en-GB"/>
+        </w:rPr>
+        <w:t xml:space="preserve">App has access to the account balances </w:t>
+      </w:r>
+    </w:p>
+    <w:p>
+      <w:pPr>
+        <w:pStyle w:val="Listenabsatz"/>
+        <w:numPr>
+          <w:ilvl w:val="0"/>
+          <w:numId w:val="3"/>
+        </w:numPr>
+        <w:rPr>
+          <w:lang w:val="en-GB"/>
+        </w:rPr>
+      </w:pPr>
+      <w:r>
+        <w:rPr>
+          <w:lang w:val="en-GB"/>
+        </w:rPr>
+        <w:t>App has real time overview of all transactions made</w:t>
+      </w:r>
+    </w:p>
+    <w:p>
+      <w:pPr>
+        <w:pStyle w:val="Listenabsatz"/>
+        <w:numPr>
+          <w:ilvl w:val="0"/>
+          <w:numId w:val="3"/>
+        </w:numPr>
+        <w:rPr>
+          <w:lang w:val="en-GB"/>
+        </w:rPr>
+      </w:pPr>
+      <w:r>
+        <w:rPr>
+          <w:lang w:val="en-GB"/>
+        </w:rPr>
+        <w:t>App categorizes the customers e</w:t>
+      </w:r>
+      <w:r>
+        <w:rPr>
+          <w:lang w:val="en-GB"/>
+        </w:rPr>
+        <w:t xml:space="preserve">xpenses </w:t>
+      </w:r>
+    </w:p>
+    <w:p>
+      <w:pPr>
+        <w:pStyle w:val="Listenabsatz"/>
+        <w:numPr>
+          <w:ilvl w:val="0"/>
+          <w:numId w:val="3"/>
+        </w:numPr>
+        <w:rPr>
+          <w:lang w:val="en-GB"/>
+        </w:rPr>
+      </w:pPr>
+      <w:r>
+        <w:rPr>
+          <w:lang w:val="en-GB"/>
+        </w:rPr>
+        <w:t>Provides selection of a monthly overall budget or specific for each category</w:t>
+      </w:r>
+    </w:p>
+    <w:p>
+      <w:pPr>
+        <w:pStyle w:val="Listenabsatz"/>
+        <w:numPr>
+          <w:ilvl w:val="0"/>
+          <w:numId w:val="3"/>
+        </w:numPr>
+        <w:rPr>
+          <w:lang w:val="en-GB"/>
+        </w:rPr>
+      </w:pPr>
+      <w:r>
+        <w:rPr>
+          <w:lang w:val="en-GB"/>
+        </w:rPr>
+        <w:t>Within a category the app displays the date of the last spending, the budget and the free amount</w:t>
+      </w:r>
+    </w:p>
+    <w:p>
+      <w:pPr>
+        <w:pStyle w:val="Listenabsatz"/>
+        <w:numPr>
+          <w:ilvl w:val="0"/>
+          <w:numId w:val="3"/>
+        </w:numPr>
+        <w:rPr>
+          <w:lang w:val="en-GB"/>
+        </w:rPr>
+      </w:pPr>
+      <w:r>
+        <w:rPr>
+          <w:lang w:val="en-GB"/>
+        </w:rPr>
+        <w:t>App checks your financial budget when paying</w:t>
+      </w:r>
+    </w:p>
+    <w:p>
+      <w:pPr>
+        <w:pStyle w:val="Listenabsatz"/>
+        <w:numPr>
+          <w:ilvl w:val="0"/>
+          <w:numId w:val="3"/>
+        </w:numPr>
+        <w:rPr>
+          <w:lang w:val="en-GB"/>
+        </w:rPr>
+      </w:pPr>
+      <w:r>
+        <w:rPr>
+          <w:lang w:val="en-GB"/>
+        </w:rPr>
+        <w:t>It reminds you with a push notification if you are exceeding your preselected budget</w:t>
+      </w:r>
+    </w:p>
+    <w:p>
+      <w:pPr>
+        <w:pStyle w:val="Listenabsatz"/>
+        <w:rPr>
+          <w:lang w:val="en-GB"/>
+        </w:rPr>
+      </w:pPr>
+    </w:p>
+    <w:p>
+      <w:pPr>
+        <w:pStyle w:val="Listenabsatz"/>
+        <w:rPr>
+          <w:lang w:val="en-GB"/>
+        </w:rPr>
+      </w:pPr>
+    </w:p>
+    <w:p>
+      <w:pPr>
+        <w:pStyle w:val="NurText"/>
+        <w:rPr>
+          <w:rFonts w:asciiTheme="minorHAnsi" w:hAnsiTheme="minorHAnsi" w:cstheme="minorHAnsi"/>
+          <w:b/>
+          <w:lang w:val="en-GB"/>
+        </w:rPr>
+      </w:pPr>
+      <w:r>
+        <w:rPr>
+          <w:rFonts w:asciiTheme="minorHAnsi" w:hAnsiTheme="minorHAnsi" w:cstheme="minorHAnsi"/>
+          <w:b/>
+          <w:lang w:val="en-GB"/>
+        </w:rPr>
+        <w:t>2.3</w:t>
+      </w:r>
+      <w:r>
+        <w:rPr>
+          <w:rFonts w:asciiTheme="minorHAnsi" w:hAnsiTheme="minorHAnsi" w:cstheme="minorHAnsi"/>
+          <w:b/>
+          <w:lang w:val="en-GB"/>
+        </w:rPr>
+        <w:tab/>
+      </w:r>
+      <w:proofErr w:type="spellStart"/>
+      <w:r>
+        <w:rPr>
+          <w:rFonts w:asciiTheme="minorHAnsi" w:hAnsiTheme="minorHAnsi" w:cstheme="minorHAnsi"/>
+          <w:b/>
+          <w:lang w:val="en-GB"/>
+        </w:rPr>
+        <w:t>Nonfunctional</w:t>
+      </w:r>
+      <w:proofErr w:type="spellEnd"/>
+      <w:r>
+        <w:rPr>
+          <w:rFonts w:asciiTheme="minorHAnsi" w:hAnsiTheme="minorHAnsi" w:cstheme="minorHAnsi"/>
+          <w:b/>
+          <w:lang w:val="en-GB"/>
+        </w:rPr>
+        <w:t xml:space="preserve"> requirements</w:t>
+      </w:r>
+    </w:p>
+    <w:p>
+      <w:pPr>
+        <w:pStyle w:val="NurText"/>
+        <w:rPr>
+          <w:rFonts w:asciiTheme="minorHAnsi" w:hAnsiTheme="minorHAnsi" w:cstheme="minorHAnsi"/>
+          <w:lang w:val="en-GB"/>
+        </w:rPr>
+      </w:pPr>
+      <w:proofErr w:type="spellStart"/>
+      <w:r>
+        <w:rPr>
+          <w:rFonts w:asciiTheme="minorHAnsi" w:hAnsiTheme="minorHAnsi" w:cstheme="minorHAnsi"/>
+          <w:lang w:val="en-GB"/>
+        </w:rPr>
+        <w:t>Nonfunctional</w:t>
+      </w:r>
+      <w:proofErr w:type="spellEnd"/>
+      <w:r>
+        <w:rPr>
+          <w:rFonts w:asciiTheme="minorHAnsi" w:hAnsiTheme="minorHAnsi" w:cstheme="minorHAnsi"/>
+          <w:lang w:val="en-GB"/>
+        </w:rPr>
+        <w:t xml:space="preserve"> requirements describe user-level requirements that are not directly related to functionality. This includes usability, reliability, performance, supportability, implementation, interface, operational, packaging, and legal requirements. The section list all these non-functional requirements and additionally presents the dependencies between them. </w:t>
+      </w:r>
+    </w:p>
+    <w:p>
+      <w:pPr>
+        <w:pStyle w:val="Listenabsatz"/>
+        <w:rPr>
+          <w:lang w:val="en-GB"/>
+        </w:rPr>
+      </w:pPr>
+    </w:p>
+    <w:p>
+      <w:pPr>
+        <w:rPr>
+          <w:u w:val="single"/>
+          <w:lang w:val="en-GB"/>
+        </w:rPr>
+      </w:pPr>
+      <w:r>
+        <w:rPr>
+          <w:u w:val="single"/>
+          <w:lang w:val="en-GB"/>
+        </w:rPr>
+        <w:t>Non-Functional requirements (unspecific for the product):</w:t>
+      </w:r>
+    </w:p>
+    <w:p>
+      <w:pPr>
+        <w:pStyle w:val="Listenabsatz"/>
+        <w:numPr>
+          <w:ilvl w:val="0"/>
+          <w:numId w:val="4"/>
+        </w:numPr>
+        <w:rPr>
+          <w:rFonts w:cstheme="minorHAnsi"/>
+          <w:lang w:val="en-GB"/>
+        </w:rPr>
+      </w:pPr>
+      <w:r>
+        <w:rPr>
+          <w:rFonts w:cstheme="minorHAnsi"/>
+          <w:u w:val="single"/>
+          <w:lang w:val="en-GB"/>
+        </w:rPr>
+        <w:t>Usability</w:t>
+      </w:r>
+      <w:r>
+        <w:rPr>
+          <w:rFonts w:cstheme="minorHAnsi"/>
+          <w:lang w:val="en-GB"/>
+        </w:rPr>
+        <w:t xml:space="preserve">: </w:t>
+      </w:r>
+    </w:p>
+    <w:p>
+      <w:pPr>
+        <w:pStyle w:val="Listenabsatz"/>
+        <w:numPr>
+          <w:ilvl w:val="1"/>
+          <w:numId w:val="4"/>
+        </w:numPr>
+        <w:rPr>
+          <w:rFonts w:cstheme="minorHAnsi"/>
+          <w:lang w:val="en-GB"/>
+        </w:rPr>
+      </w:pPr>
+      <w:r>
+        <w:rPr>
+          <w:rFonts w:cstheme="minorHAnsi"/>
+          <w:lang w:val="en-GB"/>
+        </w:rPr>
+        <w:t>Easy to understand</w:t>
+      </w:r>
+    </w:p>
+    <w:p>
+      <w:pPr>
+        <w:pStyle w:val="Listenabsatz"/>
+        <w:numPr>
+          <w:ilvl w:val="1"/>
+          <w:numId w:val="4"/>
+        </w:numPr>
+        <w:rPr>
+          <w:rFonts w:cstheme="minorHAnsi"/>
+          <w:lang w:val="en-GB"/>
+        </w:rPr>
+      </w:pPr>
+      <w:r>
+        <w:rPr>
+          <w:rFonts w:cstheme="minorHAnsi"/>
+          <w:lang w:val="en-GB"/>
+        </w:rPr>
+        <w:t xml:space="preserve">User become familiar with the app’s functions in a short time </w:t>
+      </w:r>
+    </w:p>
+    <w:p>
+      <w:pPr>
+        <w:pStyle w:val="Listenabsatz"/>
+        <w:numPr>
+          <w:ilvl w:val="0"/>
+          <w:numId w:val="4"/>
+        </w:numPr>
+        <w:rPr>
+          <w:rFonts w:cstheme="minorHAnsi"/>
+          <w:lang w:val="en-GB"/>
+        </w:rPr>
+      </w:pPr>
+      <w:r>
+        <w:rPr>
+          <w:rFonts w:cstheme="minorHAnsi"/>
+          <w:u w:val="single"/>
+          <w:lang w:val="en-GB"/>
+        </w:rPr>
+        <w:t>Reliability</w:t>
+      </w:r>
+      <w:r>
+        <w:rPr>
+          <w:rFonts w:cstheme="minorHAnsi"/>
+          <w:lang w:val="en-GB"/>
+        </w:rPr>
+        <w:t>:</w:t>
+      </w:r>
+    </w:p>
+    <w:p>
+      <w:pPr>
+        <w:pStyle w:val="Listenabsatz"/>
+        <w:numPr>
+          <w:ilvl w:val="1"/>
+          <w:numId w:val="4"/>
+        </w:numPr>
+        <w:rPr>
+          <w:lang w:val="en-GB"/>
+        </w:rPr>
+      </w:pPr>
+      <w:r>
+        <w:rPr>
+          <w:lang w:val="en-GB"/>
+        </w:rPr>
+        <w:t xml:space="preserve">The system should </w:t>
+      </w:r>
+      <w:r>
+        <w:rPr>
+          <w:lang w:val="en-GB"/>
+        </w:rPr>
+        <w:t>b</w:t>
+      </w:r>
+      <w:r>
+        <w:rPr>
+          <w:lang w:val="en-GB"/>
+        </w:rPr>
+        <w:t>e reachable 24</w:t>
+      </w:r>
+      <w:r>
+        <w:rPr>
+          <w:lang w:val="en-GB"/>
+        </w:rPr>
+        <w:t>/</w:t>
+      </w:r>
+      <w:r>
+        <w:rPr>
+          <w:lang w:val="en-GB"/>
+        </w:rPr>
+        <w:t>7</w:t>
+      </w:r>
+    </w:p>
+    <w:p>
+      <w:pPr>
+        <w:pStyle w:val="Listenabsatz"/>
+        <w:numPr>
+          <w:ilvl w:val="0"/>
+          <w:numId w:val="4"/>
+        </w:numPr>
+        <w:rPr>
+          <w:lang w:val="en-GB"/>
+        </w:rPr>
+      </w:pPr>
+      <w:r>
+        <w:rPr>
+          <w:rFonts w:cstheme="minorHAnsi"/>
+          <w:u w:val="single"/>
+          <w:lang w:val="en-GB"/>
+        </w:rPr>
+        <w:t>Performance</w:t>
+      </w:r>
+      <w:r>
+        <w:rPr>
+          <w:rFonts w:cstheme="minorHAnsi"/>
+          <w:lang w:val="en-GB"/>
+        </w:rPr>
+        <w:t>:</w:t>
+      </w:r>
+    </w:p>
+    <w:p>
+      <w:pPr>
+        <w:pStyle w:val="Listenabsatz"/>
+        <w:numPr>
+          <w:ilvl w:val="1"/>
+          <w:numId w:val="4"/>
+        </w:numPr>
+        <w:rPr>
+          <w:lang w:val="en-GB"/>
+        </w:rPr>
+      </w:pPr>
+      <w:r>
+        <w:rPr>
+          <w:lang w:val="en-GB"/>
+        </w:rPr>
+        <w:t>Short loading time (e.g. for the starting screen)</w:t>
+      </w:r>
+      <w:bookmarkStart w:id="0" w:name="_GoBack"/>
+      <w:bookmarkEnd w:id="0"/>
+    </w:p>
+    <w:p>
+      <w:pPr>
+        <w:pStyle w:val="Listenabsatz"/>
+        <w:numPr>
+          <w:ilvl w:val="0"/>
+          <w:numId w:val="4"/>
+        </w:numPr>
+        <w:rPr>
+          <w:lang w:val="en-GB"/>
+        </w:rPr>
+      </w:pPr>
+      <w:r>
+        <w:rPr>
+          <w:rFonts w:cstheme="minorHAnsi"/>
+          <w:u w:val="single"/>
+          <w:lang w:val="en-GB"/>
+        </w:rPr>
+        <w:t>Responsiveness</w:t>
+      </w:r>
+      <w:r>
+        <w:rPr>
+          <w:rFonts w:cstheme="minorHAnsi"/>
+          <w:lang w:val="en-GB"/>
+        </w:rPr>
+        <w:t>:</w:t>
+      </w:r>
+    </w:p>
+    <w:p>
+      <w:pPr>
+        <w:pStyle w:val="Listenabsatz"/>
+        <w:numPr>
+          <w:ilvl w:val="1"/>
+          <w:numId w:val="4"/>
+        </w:numPr>
+        <w:rPr>
+          <w:lang w:val="en-GB"/>
+        </w:rPr>
+      </w:pPr>
+      <w:r>
+        <w:rPr>
+          <w:rFonts w:cstheme="minorHAnsi"/>
+          <w:lang w:val="en-GB"/>
+        </w:rPr>
+        <w:t>Fast response to user inputs</w:t>
+      </w:r>
+    </w:p>
+    <w:p>
+      <w:pPr>
+        <w:pStyle w:val="Listenabsatz"/>
+        <w:numPr>
+          <w:ilvl w:val="1"/>
+          <w:numId w:val="4"/>
+        </w:numPr>
+        <w:rPr>
+          <w:lang w:val="en-GB"/>
+        </w:rPr>
+      </w:pPr>
+      <w:r>
+        <w:rPr>
+          <w:rFonts w:cstheme="minorHAnsi"/>
+          <w:lang w:val="en-GB"/>
+        </w:rPr>
+        <w:t>Save state when app gets interrupted</w:t>
+      </w:r>
+    </w:p>
+    <w:p>
+      <w:pPr>
+        <w:pStyle w:val="Listenabsatz"/>
+        <w:numPr>
+          <w:ilvl w:val="0"/>
+          <w:numId w:val="4"/>
+        </w:numPr>
+        <w:rPr>
+          <w:lang w:val="en-GB"/>
+        </w:rPr>
+      </w:pPr>
+      <w:r>
+        <w:rPr>
+          <w:rFonts w:cstheme="minorHAnsi"/>
+          <w:u w:val="single"/>
+          <w:lang w:val="en-GB"/>
+        </w:rPr>
+        <w:t>Compatibility and Availability</w:t>
+      </w:r>
+      <w:r>
+        <w:rPr>
+          <w:rFonts w:cstheme="minorHAnsi"/>
+          <w:lang w:val="en-GB"/>
+        </w:rPr>
+        <w:t>:</w:t>
+      </w:r>
+    </w:p>
+    <w:p>
+      <w:pPr>
+        <w:pStyle w:val="Listenabsatz"/>
+        <w:numPr>
+          <w:ilvl w:val="1"/>
+          <w:numId w:val="4"/>
+        </w:numPr>
+        <w:rPr>
+          <w:lang w:val="en-GB"/>
+        </w:rPr>
+      </w:pPr>
+      <w:r>
+        <w:rPr>
+          <w:lang w:val="en-GB"/>
+        </w:rPr>
+        <w:t>Android</w:t>
+      </w:r>
+    </w:p>
+    <w:p>
+      <w:pPr>
+        <w:pStyle w:val="Listenabsatz"/>
+        <w:numPr>
+          <w:ilvl w:val="1"/>
+          <w:numId w:val="4"/>
+        </w:numPr>
+        <w:rPr>
+          <w:lang w:val="en-GB"/>
+        </w:rPr>
+      </w:pPr>
+      <w:r>
+        <w:rPr>
+          <w:lang w:val="en-GB"/>
+        </w:rPr>
+        <w:t>Googles Play Store</w:t>
+      </w:r>
+    </w:p>
+    <w:p>
+      <w:pPr>
+        <w:pStyle w:val="Listenabsatz"/>
+        <w:numPr>
+          <w:ilvl w:val="0"/>
+          <w:numId w:val="4"/>
+        </w:numPr>
+        <w:rPr>
+          <w:lang w:val="en-GB"/>
+        </w:rPr>
+      </w:pPr>
+      <w:r>
+        <w:rPr>
+          <w:rFonts w:cstheme="minorHAnsi"/>
+          <w:u w:val="single"/>
+          <w:lang w:val="en-GB"/>
+        </w:rPr>
+        <w:t>Scalability:</w:t>
+      </w:r>
+    </w:p>
+    <w:p>
+      <w:pPr>
+        <w:pStyle w:val="Listenabsatz"/>
+        <w:numPr>
+          <w:ilvl w:val="1"/>
+          <w:numId w:val="4"/>
+        </w:numPr>
+        <w:rPr>
+          <w:lang w:val="en-GB"/>
+        </w:rPr>
+      </w:pPr>
+      <w:r>
+        <w:rPr>
+          <w:rFonts w:cstheme="minorHAnsi"/>
+          <w:lang w:val="en-GB"/>
+        </w:rPr>
+        <w:t>App can handle high amount of user data without delay</w:t>
+      </w:r>
+    </w:p>
+    <w:p>
+      <w:pPr>
+        <w:pStyle w:val="Listenabsatz"/>
+        <w:numPr>
+          <w:ilvl w:val="0"/>
+          <w:numId w:val="4"/>
+        </w:numPr>
+        <w:rPr>
+          <w:u w:val="single"/>
+          <w:lang w:val="en-GB"/>
+        </w:rPr>
+      </w:pPr>
+      <w:r>
+        <w:rPr>
+          <w:rFonts w:cstheme="minorHAnsi"/>
+          <w:u w:val="single"/>
+          <w:lang w:val="en-GB"/>
+        </w:rPr>
+        <w:t>Interface</w:t>
+      </w:r>
+      <w:r>
+        <w:rPr>
+          <w:rFonts w:cstheme="minorHAnsi"/>
+          <w:u w:val="single"/>
+          <w:lang w:val="en-GB"/>
+        </w:rPr>
+        <w:t>:</w:t>
+      </w:r>
+    </w:p>
+    <w:p>
+      <w:pPr>
+        <w:pStyle w:val="Listenabsatz"/>
+        <w:numPr>
+          <w:ilvl w:val="1"/>
+          <w:numId w:val="4"/>
+        </w:numPr>
+        <w:rPr>
+          <w:lang w:val="en-GB"/>
+        </w:rPr>
+      </w:pPr>
+      <w:r>
+        <w:rPr>
+          <w:lang w:val="en-GB"/>
+        </w:rPr>
+        <w:t>The user interface should allow for intuitive interactions</w:t>
+      </w:r>
+    </w:p>
+    <w:p>
+      <w:pPr>
+        <w:pStyle w:val="Listenabsatz"/>
+        <w:numPr>
+          <w:ilvl w:val="1"/>
+          <w:numId w:val="4"/>
+        </w:numPr>
+        <w:rPr>
+          <w:lang w:val="en-GB"/>
+        </w:rPr>
+      </w:pPr>
+      <w:r>
+        <w:rPr>
+          <w:lang w:val="en-GB"/>
+        </w:rPr>
+        <w:t>Minimalistic</w:t>
+      </w:r>
+    </w:p>
+    <w:p>
+      <w:pPr>
+        <w:pStyle w:val="Listenabsatz"/>
+        <w:numPr>
+          <w:ilvl w:val="1"/>
+          <w:numId w:val="4"/>
+        </w:numPr>
+        <w:rPr>
+          <w:lang w:val="en-GB"/>
+        </w:rPr>
+      </w:pPr>
+      <w:r>
+        <w:rPr>
+          <w:lang w:val="en-GB"/>
+        </w:rPr>
+        <w:t>Responsive design (screen adaption)</w:t>
+      </w:r>
+    </w:p>
+    <w:p>
+      <w:pPr>
+        <w:pStyle w:val="Listenabsatz"/>
+        <w:numPr>
+          <w:ilvl w:val="0"/>
+          <w:numId w:val="4"/>
+        </w:numPr>
+        <w:rPr>
+          <w:lang w:val="en-GB"/>
+        </w:rPr>
+      </w:pPr>
+      <w:r>
+        <w:rPr>
+          <w:rFonts w:cstheme="minorHAnsi"/>
+          <w:u w:val="single"/>
+          <w:lang w:val="en-GB"/>
+        </w:rPr>
+        <w:t>security</w:t>
+      </w:r>
+      <w:r>
+        <w:rPr>
+          <w:rFonts w:cstheme="minorHAnsi"/>
+          <w:lang w:val="en-GB"/>
+        </w:rPr>
+        <w:t>:</w:t>
+      </w:r>
+    </w:p>
+    <w:p>
+      <w:pPr>
+        <w:pStyle w:val="Listenabsatz"/>
+        <w:numPr>
+          <w:ilvl w:val="1"/>
+          <w:numId w:val="3"/>
+        </w:numPr>
+        <w:rPr>
+          <w:lang w:val="en-GB"/>
+        </w:rPr>
+      </w:pPr>
+      <w:r>
+        <w:rPr>
+          <w:lang w:val="en-GB"/>
+        </w:rPr>
+        <w:t>System blocks login after three failed attempts</w:t>
+      </w:r>
+    </w:p>
+    <w:p>
+      <w:pPr>
+        <w:pStyle w:val="Listenabsatz"/>
+        <w:numPr>
+          <w:ilvl w:val="1"/>
+          <w:numId w:val="3"/>
+        </w:numPr>
+        <w:rPr>
+          <w:lang w:val="en-GB"/>
+        </w:rPr>
+      </w:pPr>
+      <w:r>
+        <w:rPr>
+          <w:lang w:val="en-GB"/>
+        </w:rPr>
+        <w:t xml:space="preserve">Fixes and security updates </w:t>
+      </w:r>
+    </w:p>
+    <w:p>
+      <w:pPr>
+        <w:pStyle w:val="Listenabsatz"/>
+        <w:numPr>
+          <w:ilvl w:val="1"/>
+          <w:numId w:val="3"/>
+        </w:numPr>
+        <w:rPr>
+          <w:lang w:val="en-GB"/>
+        </w:rPr>
+      </w:pPr>
+      <w:r>
+        <w:rPr>
+          <w:lang w:val="en-GB"/>
+        </w:rPr>
+        <w:t>Data protection is a priority</w:t>
+      </w:r>
+    </w:p>
+    <w:p>
+      <w:pPr>
+        <w:pStyle w:val="NurText"/>
+        <w:rPr>
+          <w:rFonts w:asciiTheme="minorHAnsi" w:hAnsiTheme="minorHAnsi" w:cstheme="minorHAnsi"/>
+          <w:lang w:val="en-GB"/>
+        </w:rPr>
+      </w:pPr>
+    </w:p>
+    <w:p>
+      <w:pPr>
+        <w:pStyle w:val="NurText"/>
         <w:rPr>
           <w:rFonts w:asciiTheme="minorHAnsi" w:hAnsiTheme="minorHAnsi" w:cstheme="minorHAnsi"/>
           <w:b/>
@@ -1158,75 +2002,6 @@
           <w:lang w:val="en-GB"/>
         </w:rPr>
         <w:lastRenderedPageBreak/>
-        <w:t>2.3</w:t>
-      </w:r>
-      <w:r>
-        <w:rPr>
-          <w:rFonts w:asciiTheme="minorHAnsi" w:hAnsiTheme="minorHAnsi" w:cstheme="minorHAnsi"/>
-          <w:b/>
-          <w:lang w:val="en-GB"/>
-        </w:rPr>
-        <w:tab/>
-      </w:r>
-      <w:proofErr w:type="spellStart"/>
-      <w:r>
-        <w:rPr>
-          <w:rFonts w:asciiTheme="minorHAnsi" w:hAnsiTheme="minorHAnsi" w:cstheme="minorHAnsi"/>
-          <w:b/>
-          <w:lang w:val="en-GB"/>
-        </w:rPr>
-        <w:t>Nonfunctional</w:t>
-      </w:r>
-      <w:proofErr w:type="spellEnd"/>
-      <w:r>
-        <w:rPr>
-          <w:rFonts w:asciiTheme="minorHAnsi" w:hAnsiTheme="minorHAnsi" w:cstheme="minorHAnsi"/>
-          <w:b/>
-          <w:lang w:val="en-GB"/>
-        </w:rPr>
-        <w:t xml:space="preserve"> requirements</w:t>
-      </w:r>
-    </w:p>
-    <w:p>
-      <w:pPr>
-        <w:pStyle w:val="PlainText"/>
-        <w:rPr>
-          <w:rFonts w:asciiTheme="minorHAnsi" w:hAnsiTheme="minorHAnsi" w:cstheme="minorHAnsi"/>
-          <w:lang w:val="en-GB"/>
-        </w:rPr>
-      </w:pPr>
-      <w:proofErr w:type="spellStart"/>
-      <w:r>
-        <w:rPr>
-          <w:rFonts w:asciiTheme="minorHAnsi" w:hAnsiTheme="minorHAnsi" w:cstheme="minorHAnsi"/>
-          <w:lang w:val="en-GB"/>
-        </w:rPr>
-        <w:t>Nonfunctional</w:t>
-      </w:r>
-      <w:proofErr w:type="spellEnd"/>
-      <w:r>
-        <w:rPr>
-          <w:rFonts w:asciiTheme="minorHAnsi" w:hAnsiTheme="minorHAnsi" w:cstheme="minorHAnsi"/>
-          <w:lang w:val="en-GB"/>
-        </w:rPr>
-        <w:t xml:space="preserve"> requirements describe user-level requirements that are not directly related to functionality. This includes usability, reliability, performance, supportability, implementation, interface, operational, packaging, and legal requirements. The section list all these non-functional requirements and additionally presents the dependencies between them. </w:t>
-      </w:r>
-    </w:p>
-    <w:p>
-      <w:pPr>
-        <w:pStyle w:val="PlainText"/>
-        <w:rPr>
-          <w:rFonts w:asciiTheme="minorHAnsi" w:hAnsiTheme="minorHAnsi" w:cstheme="minorHAnsi"/>
-          <w:b/>
-          <w:lang w:val="en-GB"/>
-        </w:rPr>
-      </w:pPr>
-      <w:r>
-        <w:rPr>
-          <w:rFonts w:asciiTheme="minorHAnsi" w:hAnsiTheme="minorHAnsi" w:cstheme="minorHAnsi"/>
-          <w:b/>
-          <w:lang w:val="en-GB"/>
-        </w:rPr>
         <w:t>2.4</w:t>
       </w:r>
       <w:r>
@@ -1241,7 +2016,7 @@
     </w:p>
     <w:p>
       <w:pPr>
-        <w:pStyle w:val="PlainText"/>
+        <w:pStyle w:val="NurText"/>
         <w:rPr>
           <w:rFonts w:asciiTheme="minorHAnsi" w:hAnsiTheme="minorHAnsi" w:cstheme="minorHAnsi"/>
           <w:lang w:val="en-GB"/>
@@ -1257,7 +2032,7 @@
     </w:p>
     <w:p>
       <w:pPr>
-        <w:pStyle w:val="PlainText"/>
+        <w:pStyle w:val="NurText"/>
         <w:rPr>
           <w:rFonts w:asciiTheme="minorHAnsi" w:hAnsiTheme="minorHAnsi" w:cstheme="minorHAnsi"/>
           <w:b/>
@@ -1284,7 +2059,7 @@
     </w:p>
     <w:p>
       <w:pPr>
-        <w:pStyle w:val="PlainText"/>
+        <w:pStyle w:val="NurText"/>
         <w:rPr>
           <w:rFonts w:asciiTheme="minorHAnsi" w:hAnsiTheme="minorHAnsi" w:cstheme="minorHAnsi"/>
           <w:b/>
@@ -1311,7 +2086,7 @@
     </w:p>
     <w:p>
       <w:pPr>
-        <w:pStyle w:val="PlainText"/>
+        <w:pStyle w:val="NurText"/>
         <w:rPr>
           <w:rFonts w:asciiTheme="minorHAnsi" w:hAnsiTheme="minorHAnsi" w:cstheme="minorHAnsi"/>
           <w:b/>
@@ -1338,7 +2113,7 @@
     </w:p>
     <w:p>
       <w:pPr>
-        <w:pStyle w:val="PlainText"/>
+        <w:pStyle w:val="NurText"/>
         <w:rPr>
           <w:rFonts w:asciiTheme="minorHAnsi" w:hAnsiTheme="minorHAnsi" w:cstheme="minorHAnsi"/>
           <w:b/>
@@ -1375,7 +2150,7 @@
     </w:p>
     <w:p>
       <w:pPr>
-        <w:pStyle w:val="PlainText"/>
+        <w:pStyle w:val="NurText"/>
         <w:rPr>
           <w:rFonts w:asciiTheme="minorHAnsi" w:hAnsiTheme="minorHAnsi" w:cstheme="minorHAnsi"/>
           <w:b/>
@@ -1402,7 +2177,7 @@
     </w:p>
     <w:p>
       <w:pPr>
-        <w:pStyle w:val="PlainText"/>
+        <w:pStyle w:val="NurText"/>
         <w:rPr>
           <w:rFonts w:asciiTheme="minorHAnsi" w:hAnsiTheme="minorHAnsi" w:cstheme="minorHAnsi"/>
           <w:lang w:val="en-GB"/>
@@ -1434,7 +2209,7 @@
     </w:p>
     <w:p>
       <w:pPr>
-        <w:pStyle w:val="PlainText"/>
+        <w:pStyle w:val="NurText"/>
         <w:rPr>
           <w:rFonts w:asciiTheme="minorHAnsi" w:hAnsiTheme="minorHAnsi" w:cstheme="minorHAnsi"/>
           <w:lang w:val="en-GB"/>
@@ -1451,9 +2226,285 @@
 </w:document>
 </file>
 
+<file path=word/endnotes.xml><?xml version="1.0" encoding="utf-8"?>
+<w:endnotes xmlns:wpc="http://schemas.microsoft.com/office/word/2010/wordprocessingCanvas" xmlns:cx="http://schemas.microsoft.com/office/drawing/2014/chartex" xmlns:cx1="http://schemas.microsoft.com/office/drawing/2015/9/8/chartex" xmlns:cx2="http://schemas.microsoft.com/office/drawing/2015/10/21/chartex" xmlns:cx3="http://schemas.microsoft.com/office/drawing/2016/5/9/chartex" xmlns:cx4="http://schemas.microsoft.com/office/drawing/2016/5/10/chartex" xmlns:cx5="http://schemas.microsoft.com/office/drawing/2016/5/11/chartex" xmlns:cx6="http://schemas.microsoft.com/office/drawing/2016/5/12/chartex" xmlns:cx7="http://schemas.microsoft.com/office/drawing/2016/5/13/chartex" xmlns:cx8="http://schemas.microsoft.com/office/drawing/2016/5/14/chartex" xmlns:mc="http://schemas.openxmlformats.org/markup-compatibility/2006" xmlns:aink="http://schemas.microsoft.com/office/drawing/2016/ink" xmlns:am3d="http://schemas.microsoft.com/office/drawing/2017/model3d" xmlns:o="urn:schemas-microsoft-com:office:office" xmlns:r="http://schemas.openxmlformats.org/officeDocument/2006/relationships" xmlns:m="http://schemas.openxmlformats.org/officeDocument/2006/math" xmlns:v="urn:schemas-microsoft-com:vml" xmlns:wp14="http://schemas.microsoft.com/office/word/2010/wordprocessingDrawing" xmlns:wp="http://schemas.openxmlformats.org/drawingml/2006/wordprocessingDrawing" xmlns:w10="urn:schemas-microsoft-com:office:word" xmlns:w="http://schemas.openxmlformats.org/wordprocessingml/2006/main" xmlns:w14="http://schemas.microsoft.com/office/word/2010/wordml" xmlns:w15="http://schemas.microsoft.com/office/word/2012/wordml" xmlns:w16cid="http://schemas.microsoft.com/office/word/2016/wordml/cid" xmlns:w16se="http://schemas.microsoft.com/office/word/2015/wordml/symex" xmlns:wpg="http://schemas.microsoft.com/office/word/2010/wordprocessingGroup" xmlns:wpi="http://schemas.microsoft.com/office/word/2010/wordprocessingInk" xmlns:wne="http://schemas.microsoft.com/office/word/2006/wordml" xmlns:wps="http://schemas.microsoft.com/office/word/2010/wordprocessingShape" mc:Ignorable="w14 w15 w16se w16cid wp14">
+  <w:endnote w:type="separator" w:id="-1">
+    <w:p>
+      <w:pPr>
+        <w:spacing w:after="0" w:line="240" w:lineRule="auto"/>
+      </w:pPr>
+      <w:r>
+        <w:separator/>
+      </w:r>
+    </w:p>
+  </w:endnote>
+  <w:endnote w:type="continuationSeparator" w:id="0">
+    <w:p>
+      <w:pPr>
+        <w:spacing w:after="0" w:line="240" w:lineRule="auto"/>
+      </w:pPr>
+      <w:r>
+        <w:continuationSeparator/>
+      </w:r>
+    </w:p>
+  </w:endnote>
+</w:endnotes>
+</file>
+
+<file path=word/footnotes.xml><?xml version="1.0" encoding="utf-8"?>
+<w:footnotes xmlns:wpc="http://schemas.microsoft.com/office/word/2010/wordprocessingCanvas" xmlns:cx="http://schemas.microsoft.com/office/drawing/2014/chartex" xmlns:cx1="http://schemas.microsoft.com/office/drawing/2015/9/8/chartex" xmlns:cx2="http://schemas.microsoft.com/office/drawing/2015/10/21/chartex" xmlns:cx3="http://schemas.microsoft.com/office/drawing/2016/5/9/chartex" xmlns:cx4="http://schemas.microsoft.com/office/drawing/2016/5/10/chartex" xmlns:cx5="http://schemas.microsoft.com/office/drawing/2016/5/11/chartex" xmlns:cx6="http://schemas.microsoft.com/office/drawing/2016/5/12/chartex" xmlns:cx7="http://schemas.microsoft.com/office/drawing/2016/5/13/chartex" xmlns:cx8="http://schemas.microsoft.com/office/drawing/2016/5/14/chartex" xmlns:mc="http://schemas.openxmlformats.org/markup-compatibility/2006" xmlns:aink="http://schemas.microsoft.com/office/drawing/2016/ink" xmlns:am3d="http://schemas.microsoft.com/office/drawing/2017/model3d" xmlns:o="urn:schemas-microsoft-com:office:office" xmlns:r="http://schemas.openxmlformats.org/officeDocument/2006/relationships" xmlns:m="http://schemas.openxmlformats.org/officeDocument/2006/math" xmlns:v="urn:schemas-microsoft-com:vml" xmlns:wp14="http://schemas.microsoft.com/office/word/2010/wordprocessingDrawing" xmlns:wp="http://schemas.openxmlformats.org/drawingml/2006/wordprocessingDrawing" xmlns:w10="urn:schemas-microsoft-com:office:word" xmlns:w="http://schemas.openxmlformats.org/wordprocessingml/2006/main" xmlns:w14="http://schemas.microsoft.com/office/word/2010/wordml" xmlns:w15="http://schemas.microsoft.com/office/word/2012/wordml" xmlns:w16cid="http://schemas.microsoft.com/office/word/2016/wordml/cid" xmlns:w16se="http://schemas.microsoft.com/office/word/2015/wordml/symex" xmlns:wpg="http://schemas.microsoft.com/office/word/2010/wordprocessingGroup" xmlns:wpi="http://schemas.microsoft.com/office/word/2010/wordprocessingInk" xmlns:wne="http://schemas.microsoft.com/office/word/2006/wordml" xmlns:wps="http://schemas.microsoft.com/office/word/2010/wordprocessingShape" mc:Ignorable="w14 w15 w16se w16cid wp14">
+  <w:footnote w:type="separator" w:id="-1">
+    <w:p>
+      <w:pPr>
+        <w:spacing w:after="0" w:line="240" w:lineRule="auto"/>
+      </w:pPr>
+      <w:r>
+        <w:separator/>
+      </w:r>
+    </w:p>
+  </w:footnote>
+  <w:footnote w:type="continuationSeparator" w:id="0">
+    <w:p>
+      <w:pPr>
+        <w:spacing w:after="0" w:line="240" w:lineRule="auto"/>
+      </w:pPr>
+      <w:r>
+        <w:continuationSeparator/>
+      </w:r>
+    </w:p>
+  </w:footnote>
+</w:footnotes>
+</file>
+
 <file path=word/numbering.xml><?xml version="1.0" encoding="utf-8"?>
-<w:numbering xmlns:wpc="http://schemas.microsoft.com/office/word/2010/wordprocessingCanvas" xmlns:cx="http://schemas.microsoft.com/office/drawing/2014/chartex" xmlns:cx1="http://schemas.microsoft.com/office/drawing/2015/9/8/chartex" xmlns:cx2="http://schemas.microsoft.com/office/drawing/2015/10/21/chartex" xmlns:cx3="http://schemas.microsoft.com/office/drawing/2016/5/9/chartex" xmlns:cx4="http://schemas.microsoft.com/office/drawing/2016/5/10/chartex" xmlns:cx5="http://schemas.microsoft.com/office/drawing/2016/5/11/chartex" xmlns:cx6="http://schemas.microsoft.com/office/drawing/2016/5/12/chartex" xmlns:cx7="http://schemas.microsoft.com/office/drawing/2016/5/13/chartex" xmlns:cx8="http://schemas.microsoft.com/office/drawing/2016/5/14/chartex" xmlns:mc="http://schemas.openxmlformats.org/markup-compatibility/2006" xmlns:aink="http://schemas.microsoft.com/office/drawing/2016/ink" xmlns:am3d="http://schemas.microsoft.com/office/drawing/2017/model3d" xmlns:o="urn:schemas-microsoft-com:office:office" xmlns:r="http://schemas.openxmlformats.org/officeDocument/2006/relationships" xmlns:m="http://schemas.openxmlformats.org/officeDocument/2006/math" xmlns:v="urn:schemas-microsoft-com:vml" xmlns:wp14="http://schemas.microsoft.com/office/word/2010/wordprocessingDrawing" xmlns:wp="http://schemas.openxmlformats.org/drawingml/2006/wordprocessingDrawing" xmlns:w10="urn:schemas-microsoft-com:office:word" xmlns:w="http://schemas.openxmlformats.org/wordprocessingml/2006/main" xmlns:w14="http://schemas.microsoft.com/office/word/2010/wordml" xmlns:w15="http://schemas.microsoft.com/office/word/2012/wordml" xmlns:w16cex="http://schemas.microsoft.com/office/word/2018/wordml/cex" xmlns:w16cid="http://schemas.microsoft.com/office/word/2016/wordml/cid" xmlns:w16="http://schemas.microsoft.com/office/word/2018/wordml" xmlns:w16se="http://schemas.microsoft.com/office/word/2015/wordml/symex" xmlns:wpg="http://schemas.microsoft.com/office/word/2010/wordprocessingGroup" xmlns:wpi="http://schemas.microsoft.com/office/word/2010/wordprocessingInk" xmlns:wne="http://schemas.microsoft.com/office/word/2006/wordml" xmlns:wps="http://schemas.microsoft.com/office/word/2010/wordprocessingShape" mc:Ignorable="w14 w15 w16se w16cid w16 w16cex wp14">
+<w:numbering xmlns:wpc="http://schemas.microsoft.com/office/word/2010/wordprocessingCanvas" xmlns:cx="http://schemas.microsoft.com/office/drawing/2014/chartex" xmlns:cx1="http://schemas.microsoft.com/office/drawing/2015/9/8/chartex" xmlns:cx2="http://schemas.microsoft.com/office/drawing/2015/10/21/chartex" xmlns:cx3="http://schemas.microsoft.com/office/drawing/2016/5/9/chartex" xmlns:cx4="http://schemas.microsoft.com/office/drawing/2016/5/10/chartex" xmlns:cx5="http://schemas.microsoft.com/office/drawing/2016/5/11/chartex" xmlns:cx6="http://schemas.microsoft.com/office/drawing/2016/5/12/chartex" xmlns:cx7="http://schemas.microsoft.com/office/drawing/2016/5/13/chartex" xmlns:cx8="http://schemas.microsoft.com/office/drawing/2016/5/14/chartex" xmlns:mc="http://schemas.openxmlformats.org/markup-compatibility/2006" xmlns:aink="http://schemas.microsoft.com/office/drawing/2016/ink" xmlns:am3d="http://schemas.microsoft.com/office/drawing/2017/model3d" xmlns:o="urn:schemas-microsoft-com:office:office" xmlns:r="http://schemas.openxmlformats.org/officeDocument/2006/relationships" xmlns:m="http://schemas.openxmlformats.org/officeDocument/2006/math" xmlns:v="urn:schemas-microsoft-com:vml" xmlns:wp14="http://schemas.microsoft.com/office/word/2010/wordprocessingDrawing" xmlns:wp="http://schemas.openxmlformats.org/drawingml/2006/wordprocessingDrawing" xmlns:w10="urn:schemas-microsoft-com:office:word" xmlns:w="http://schemas.openxmlformats.org/wordprocessingml/2006/main" xmlns:w14="http://schemas.microsoft.com/office/word/2010/wordml" xmlns:w15="http://schemas.microsoft.com/office/word/2012/wordml" xmlns:w16cid="http://schemas.microsoft.com/office/word/2016/wordml/cid" xmlns:w16se="http://schemas.microsoft.com/office/word/2015/wordml/symex" xmlns:wpg="http://schemas.microsoft.com/office/word/2010/wordprocessingGroup" xmlns:wpi="http://schemas.microsoft.com/office/word/2010/wordprocessingInk" xmlns:wne="http://schemas.microsoft.com/office/word/2006/wordml" xmlns:wps="http://schemas.microsoft.com/office/word/2010/wordprocessingShape" mc:Ignorable="w14 w15 w16se w16cid wp14">
   <w:abstractNum w:abstractNumId="0" w15:restartNumberingAfterBreak="0">
+    <w:nsid w:val="380420B2"/>
+    <w:multiLevelType w:val="hybridMultilevel"/>
+    <w:tmpl w:val="3BCC9204"/>
+    <w:lvl w:ilvl="0" w:tplc="CF4088E4">
+      <w:start w:val="3"/>
+      <w:numFmt w:val="bullet"/>
+      <w:lvlText w:val="-"/>
+      <w:lvlJc w:val="left"/>
+      <w:pPr>
+        <w:ind w:left="720" w:hanging="360"/>
+      </w:pPr>
+      <w:rPr>
+        <w:rFonts w:ascii="Calibri" w:eastAsiaTheme="minorHAnsi" w:hAnsi="Calibri" w:cs="Calibri" w:hint="default"/>
+      </w:rPr>
+    </w:lvl>
+    <w:lvl w:ilvl="1" w:tplc="04070003">
+      <w:start w:val="1"/>
+      <w:numFmt w:val="bullet"/>
+      <w:lvlText w:val="o"/>
+      <w:lvlJc w:val="left"/>
+      <w:pPr>
+        <w:ind w:left="1440" w:hanging="360"/>
+      </w:pPr>
+      <w:rPr>
+        <w:rFonts w:ascii="Courier New" w:hAnsi="Courier New" w:cs="Courier New" w:hint="default"/>
+      </w:rPr>
+    </w:lvl>
+    <w:lvl w:ilvl="2" w:tplc="04070005" w:tentative="1">
+      <w:start w:val="1"/>
+      <w:numFmt w:val="bullet"/>
+      <w:lvlText w:val=""/>
+      <w:lvlJc w:val="left"/>
+      <w:pPr>
+        <w:ind w:left="2160" w:hanging="360"/>
+      </w:pPr>
+      <w:rPr>
+        <w:rFonts w:ascii="Wingdings" w:hAnsi="Wingdings" w:hint="default"/>
+      </w:rPr>
+    </w:lvl>
+    <w:lvl w:ilvl="3" w:tplc="04070001" w:tentative="1">
+      <w:start w:val="1"/>
+      <w:numFmt w:val="bullet"/>
+      <w:lvlText w:val=""/>
+      <w:lvlJc w:val="left"/>
+      <w:pPr>
+        <w:ind w:left="2880" w:hanging="360"/>
+      </w:pPr>
+      <w:rPr>
+        <w:rFonts w:ascii="Symbol" w:hAnsi="Symbol" w:hint="default"/>
+      </w:rPr>
+    </w:lvl>
+    <w:lvl w:ilvl="4" w:tplc="04070003" w:tentative="1">
+      <w:start w:val="1"/>
+      <w:numFmt w:val="bullet"/>
+      <w:lvlText w:val="o"/>
+      <w:lvlJc w:val="left"/>
+      <w:pPr>
+        <w:ind w:left="3600" w:hanging="360"/>
+      </w:pPr>
+      <w:rPr>
+        <w:rFonts w:ascii="Courier New" w:hAnsi="Courier New" w:cs="Courier New" w:hint="default"/>
+      </w:rPr>
+    </w:lvl>
+    <w:lvl w:ilvl="5" w:tplc="04070005" w:tentative="1">
+      <w:start w:val="1"/>
+      <w:numFmt w:val="bullet"/>
+      <w:lvlText w:val=""/>
+      <w:lvlJc w:val="left"/>
+      <w:pPr>
+        <w:ind w:left="4320" w:hanging="360"/>
+      </w:pPr>
+      <w:rPr>
+        <w:rFonts w:ascii="Wingdings" w:hAnsi="Wingdings" w:hint="default"/>
+      </w:rPr>
+    </w:lvl>
+    <w:lvl w:ilvl="6" w:tplc="04070001" w:tentative="1">
+      <w:start w:val="1"/>
+      <w:numFmt w:val="bullet"/>
+      <w:lvlText w:val=""/>
+      <w:lvlJc w:val="left"/>
+      <w:pPr>
+        <w:ind w:left="5040" w:hanging="360"/>
+      </w:pPr>
+      <w:rPr>
+        <w:rFonts w:ascii="Symbol" w:hAnsi="Symbol" w:hint="default"/>
+      </w:rPr>
+    </w:lvl>
+    <w:lvl w:ilvl="7" w:tplc="04070003" w:tentative="1">
+      <w:start w:val="1"/>
+      <w:numFmt w:val="bullet"/>
+      <w:lvlText w:val="o"/>
+      <w:lvlJc w:val="left"/>
+      <w:pPr>
+        <w:ind w:left="5760" w:hanging="360"/>
+      </w:pPr>
+      <w:rPr>
+        <w:rFonts w:ascii="Courier New" w:hAnsi="Courier New" w:cs="Courier New" w:hint="default"/>
+      </w:rPr>
+    </w:lvl>
+    <w:lvl w:ilvl="8" w:tplc="04070005" w:tentative="1">
+      <w:start w:val="1"/>
+      <w:numFmt w:val="bullet"/>
+      <w:lvlText w:val=""/>
+      <w:lvlJc w:val="left"/>
+      <w:pPr>
+        <w:ind w:left="6480" w:hanging="360"/>
+      </w:pPr>
+      <w:rPr>
+        <w:rFonts w:ascii="Wingdings" w:hAnsi="Wingdings" w:hint="default"/>
+      </w:rPr>
+    </w:lvl>
+  </w:abstractNum>
+  <w:abstractNum w:abstractNumId="1" w15:restartNumberingAfterBreak="0">
+    <w:nsid w:val="576B6427"/>
+    <w:multiLevelType w:val="hybridMultilevel"/>
+    <w:tmpl w:val="F738CBCA"/>
+    <w:lvl w:ilvl="0" w:tplc="04070001">
+      <w:start w:val="1"/>
+      <w:numFmt w:val="bullet"/>
+      <w:lvlText w:val=""/>
+      <w:lvlJc w:val="left"/>
+      <w:pPr>
+        <w:ind w:left="720" w:hanging="360"/>
+      </w:pPr>
+      <w:rPr>
+        <w:rFonts w:ascii="Symbol" w:hAnsi="Symbol" w:hint="default"/>
+      </w:rPr>
+    </w:lvl>
+    <w:lvl w:ilvl="1" w:tplc="04070003">
+      <w:start w:val="1"/>
+      <w:numFmt w:val="bullet"/>
+      <w:lvlText w:val="o"/>
+      <w:lvlJc w:val="left"/>
+      <w:pPr>
+        <w:ind w:left="1440" w:hanging="360"/>
+      </w:pPr>
+      <w:rPr>
+        <w:rFonts w:ascii="Courier New" w:hAnsi="Courier New" w:cs="Courier New" w:hint="default"/>
+      </w:rPr>
+    </w:lvl>
+    <w:lvl w:ilvl="2" w:tplc="04070005" w:tentative="1">
+      <w:start w:val="1"/>
+      <w:numFmt w:val="bullet"/>
+      <w:lvlText w:val=""/>
+      <w:lvlJc w:val="left"/>
+      <w:pPr>
+        <w:ind w:left="2160" w:hanging="360"/>
+      </w:pPr>
+      <w:rPr>
+        <w:rFonts w:ascii="Wingdings" w:hAnsi="Wingdings" w:hint="default"/>
+      </w:rPr>
+    </w:lvl>
+    <w:lvl w:ilvl="3" w:tplc="04070001" w:tentative="1">
+      <w:start w:val="1"/>
+      <w:numFmt w:val="bullet"/>
+      <w:lvlText w:val=""/>
+      <w:lvlJc w:val="left"/>
+      <w:pPr>
+        <w:ind w:left="2880" w:hanging="360"/>
+      </w:pPr>
+      <w:rPr>
+        <w:rFonts w:ascii="Symbol" w:hAnsi="Symbol" w:hint="default"/>
+      </w:rPr>
+    </w:lvl>
+    <w:lvl w:ilvl="4" w:tplc="04070003" w:tentative="1">
+      <w:start w:val="1"/>
+      <w:numFmt w:val="bullet"/>
+      <w:lvlText w:val="o"/>
+      <w:lvlJc w:val="left"/>
+      <w:pPr>
+        <w:ind w:left="3600" w:hanging="360"/>
+      </w:pPr>
+      <w:rPr>
+        <w:rFonts w:ascii="Courier New" w:hAnsi="Courier New" w:cs="Courier New" w:hint="default"/>
+      </w:rPr>
+    </w:lvl>
+    <w:lvl w:ilvl="5" w:tplc="04070005" w:tentative="1">
+      <w:start w:val="1"/>
+      <w:numFmt w:val="bullet"/>
+      <w:lvlText w:val=""/>
+      <w:lvlJc w:val="left"/>
+      <w:pPr>
+        <w:ind w:left="4320" w:hanging="360"/>
+      </w:pPr>
+      <w:rPr>
+        <w:rFonts w:ascii="Wingdings" w:hAnsi="Wingdings" w:hint="default"/>
+      </w:rPr>
+    </w:lvl>
+    <w:lvl w:ilvl="6" w:tplc="04070001" w:tentative="1">
+      <w:start w:val="1"/>
+      <w:numFmt w:val="bullet"/>
+      <w:lvlText w:val=""/>
+      <w:lvlJc w:val="left"/>
+      <w:pPr>
+        <w:ind w:left="5040" w:hanging="360"/>
+      </w:pPr>
+      <w:rPr>
+        <w:rFonts w:ascii="Symbol" w:hAnsi="Symbol" w:hint="default"/>
+      </w:rPr>
+    </w:lvl>
+    <w:lvl w:ilvl="7" w:tplc="04070003" w:tentative="1">
+      <w:start w:val="1"/>
+      <w:numFmt w:val="bullet"/>
+      <w:lvlText w:val="o"/>
+      <w:lvlJc w:val="left"/>
+      <w:pPr>
+        <w:ind w:left="5760" w:hanging="360"/>
+      </w:pPr>
+      <w:rPr>
+        <w:rFonts w:ascii="Courier New" w:hAnsi="Courier New" w:cs="Courier New" w:hint="default"/>
+      </w:rPr>
+    </w:lvl>
+    <w:lvl w:ilvl="8" w:tplc="04070005" w:tentative="1">
+      <w:start w:val="1"/>
+      <w:numFmt w:val="bullet"/>
+      <w:lvlText w:val=""/>
+      <w:lvlJc w:val="left"/>
+      <w:pPr>
+        <w:ind w:left="6480" w:hanging="360"/>
+      </w:pPr>
+      <w:rPr>
+        <w:rFonts w:ascii="Wingdings" w:hAnsi="Wingdings" w:hint="default"/>
+      </w:rPr>
+    </w:lvl>
+  </w:abstractNum>
+  <w:abstractNum w:abstractNumId="2" w15:restartNumberingAfterBreak="0">
     <w:nsid w:val="6B492AAD"/>
     <w:multiLevelType w:val="multilevel"/>
     <w:tmpl w:val="1C740BD6"/>
@@ -1566,7 +2617,7 @@
       </w:rPr>
     </w:lvl>
   </w:abstractNum>
-  <w:abstractNum w:abstractNumId="1" w15:restartNumberingAfterBreak="0">
+  <w:abstractNum w:abstractNumId="3" w15:restartNumberingAfterBreak="0">
     <w:nsid w:val="7AAE3717"/>
     <w:multiLevelType w:val="hybridMultilevel"/>
     <w:tmpl w:val="54FEF16E"/>
@@ -1680,16 +2731,22 @@
     </w:lvl>
   </w:abstractNum>
   <w:num w:numId="1">
-    <w:abstractNumId w:val="0"/>
+    <w:abstractNumId w:val="2"/>
   </w:num>
   <w:num w:numId="2">
+    <w:abstractNumId w:val="3"/>
+  </w:num>
+  <w:num w:numId="3">
     <w:abstractNumId w:val="1"/>
+  </w:num>
+  <w:num w:numId="4">
+    <w:abstractNumId w:val="0"/>
   </w:num>
 </w:numbering>
 </file>
 
 <file path=word/styles.xml><?xml version="1.0" encoding="utf-8"?>
-<w:styles xmlns:mc="http://schemas.openxmlformats.org/markup-compatibility/2006" xmlns:r="http://schemas.openxmlformats.org/officeDocument/2006/relationships" xmlns:w="http://schemas.openxmlformats.org/wordprocessingml/2006/main" xmlns:w14="http://schemas.microsoft.com/office/word/2010/wordml" xmlns:w15="http://schemas.microsoft.com/office/word/2012/wordml" xmlns:w16cex="http://schemas.microsoft.com/office/word/2018/wordml/cex" xmlns:w16cid="http://schemas.microsoft.com/office/word/2016/wordml/cid" xmlns:w16="http://schemas.microsoft.com/office/word/2018/wordml" xmlns:w16se="http://schemas.microsoft.com/office/word/2015/wordml/symex" mc:Ignorable="w14 w15 w16se w16cid w16 w16cex">
+<w:styles xmlns:mc="http://schemas.openxmlformats.org/markup-compatibility/2006" xmlns:r="http://schemas.openxmlformats.org/officeDocument/2006/relationships" xmlns:w="http://schemas.openxmlformats.org/wordprocessingml/2006/main" xmlns:w14="http://schemas.microsoft.com/office/word/2010/wordml" xmlns:w15="http://schemas.microsoft.com/office/word/2012/wordml" xmlns:w16cid="http://schemas.microsoft.com/office/word/2016/wordml/cid" xmlns:w16se="http://schemas.microsoft.com/office/word/2015/wordml/symex" mc:Ignorable="w14 w15 w16se w16cid">
   <w:docDefaults>
     <w:rPrDefault>
       <w:rPr>
@@ -2083,17 +3140,17 @@
     <w:lsdException w:name="Unresolved Mention" w:semiHidden="1" w:unhideWhenUsed="1"/>
     <w:lsdException w:name="Smart Link" w:semiHidden="1" w:unhideWhenUsed="1"/>
   </w:latentStyles>
-  <w:style w:type="paragraph" w:default="1" w:styleId="Normal">
+  <w:style w:type="paragraph" w:default="1" w:styleId="Standard">
     <w:name w:val="Normal"/>
     <w:qFormat/>
   </w:style>
-  <w:style w:type="character" w:default="1" w:styleId="DefaultParagraphFont">
+  <w:style w:type="character" w:default="1" w:styleId="Absatz-Standardschriftart">
     <w:name w:val="Default Paragraph Font"/>
     <w:uiPriority w:val="1"/>
     <w:semiHidden/>
     <w:unhideWhenUsed/>
   </w:style>
-  <w:style w:type="table" w:default="1" w:styleId="TableNormal">
+  <w:style w:type="table" w:default="1" w:styleId="NormaleTabelle">
     <w:name w:val="Normal Table"/>
     <w:uiPriority w:val="99"/>
     <w:semiHidden/>
@@ -2108,16 +3165,16 @@
       </w:tblCellMar>
     </w:tblPr>
   </w:style>
-  <w:style w:type="numbering" w:default="1" w:styleId="NoList">
+  <w:style w:type="numbering" w:default="1" w:styleId="KeineListe">
     <w:name w:val="No List"/>
     <w:uiPriority w:val="99"/>
     <w:semiHidden/>
     <w:unhideWhenUsed/>
   </w:style>
-  <w:style w:type="paragraph" w:styleId="PlainText">
+  <w:style w:type="paragraph" w:styleId="NurText">
     <w:name w:val="Plain Text"/>
-    <w:basedOn w:val="Normal"/>
-    <w:link w:val="PlainTextChar"/>
+    <w:basedOn w:val="Standard"/>
+    <w:link w:val="NurTextZchn"/>
     <w:uiPriority w:val="99"/>
     <w:unhideWhenUsed/>
     <w:rsid w:val="003E54A0"/>
@@ -2130,10 +3187,10 @@
       <w:szCs w:val="21"/>
     </w:rPr>
   </w:style>
-  <w:style w:type="character" w:customStyle="1" w:styleId="PlainTextChar">
-    <w:name w:val="Plain Text Char"/>
-    <w:basedOn w:val="DefaultParagraphFont"/>
-    <w:link w:val="PlainText"/>
+  <w:style w:type="character" w:customStyle="1" w:styleId="NurTextZchn">
+    <w:name w:val="Nur Text Zchn"/>
+    <w:basedOn w:val="Absatz-Standardschriftart"/>
+    <w:link w:val="NurText"/>
     <w:uiPriority w:val="99"/>
     <w:rsid w:val="003E54A0"/>
     <w:rPr>
@@ -2141,6 +3198,17 @@
       <w:sz w:val="21"/>
       <w:szCs w:val="21"/>
     </w:rPr>
+  </w:style>
+  <w:style w:type="paragraph" w:styleId="Listenabsatz">
+    <w:name w:val="List Paragraph"/>
+    <w:basedOn w:val="Standard"/>
+    <w:uiPriority w:val="34"/>
+    <w:qFormat/>
+    <w:rsid w:val="00475715"/>
+    <w:pPr>
+      <w:ind w:left="720"/>
+      <w:contextualSpacing/>
+    </w:pPr>
   </w:style>
 </w:styles>
 </file>

</xml_diff>